<commit_message>
resume: two versions updated
</commit_message>
<xml_diff>
--- a/Ashiq_Rahman_resume-v2.docx
+++ b/Ashiq_Rahman_resume-v2.docx
@@ -568,90 +568,6 @@
                 <w:sz w:val="72"/>
                 <w:szCs w:val="72"/>
               </w:rPr>
-              <mc:AlternateContent>
-                <mc:Choice Requires="wps">
-                  <w:drawing>
-                    <wp:anchor distT="0" distB="0" distL="114300" distR="114300" simplePos="0" relativeHeight="251659264" behindDoc="1" locked="0" layoutInCell="1" allowOverlap="1" wp14:anchorId="0A1DDFB2" wp14:editId="6704D81B">
-                      <wp:simplePos x="0" y="0"/>
-                      <wp:positionH relativeFrom="column">
-                        <wp:posOffset>23350</wp:posOffset>
-                      </wp:positionH>
-                      <wp:positionV relativeFrom="page">
-                        <wp:posOffset>23632</wp:posOffset>
-                      </wp:positionV>
-                      <wp:extent cx="2540000" cy="912519"/>
-                      <wp:effectExtent l="63500" t="38100" r="63500" b="78105"/>
-                      <wp:wrapNone/>
-                      <wp:docPr id="1" name="Rounded Rectangle 1"/>
-                      <wp:cNvGraphicFramePr/>
-                      <a:graphic xmlns:a="http://schemas.openxmlformats.org/drawingml/2006/main">
-                        <a:graphicData uri="http://schemas.microsoft.com/office/word/2010/wordprocessingShape">
-                          <wps:wsp>
-                            <wps:cNvSpPr/>
-                            <wps:spPr>
-                              <a:xfrm>
-                                <a:off x="0" y="0"/>
-                                <a:ext cx="2540000" cy="912519"/>
-                              </a:xfrm>
-                              <a:prstGeom prst="roundRect">
-                                <a:avLst/>
-                              </a:prstGeom>
-                              <a:solidFill>
-                                <a:schemeClr val="bg1"/>
-                              </a:solidFill>
-                              <a:ln/>
-                            </wps:spPr>
-                            <wps:style>
-                              <a:lnRef idx="0">
-                                <a:schemeClr val="accent3"/>
-                              </a:lnRef>
-                              <a:fillRef idx="3">
-                                <a:schemeClr val="accent3"/>
-                              </a:fillRef>
-                              <a:effectRef idx="3">
-                                <a:schemeClr val="accent3"/>
-                              </a:effectRef>
-                              <a:fontRef idx="minor">
-                                <a:schemeClr val="lt1"/>
-                              </a:fontRef>
-                            </wps:style>
-                            <wps:bodyPr rot="0" spcFirstLastPara="0" vertOverflow="overflow" horzOverflow="overflow" vert="horz" wrap="square" lIns="91440" tIns="45720" rIns="91440" bIns="45720" numCol="1" spcCol="0" rtlCol="0" fromWordArt="0" anchor="ctr" anchorCtr="0" forceAA="0" compatLnSpc="1">
-                              <a:prstTxWarp prst="textNoShape">
-                                <a:avLst/>
-                              </a:prstTxWarp>
-                              <a:noAutofit/>
-                            </wps:bodyPr>
-                          </wps:wsp>
-                        </a:graphicData>
-                      </a:graphic>
-                      <wp14:sizeRelH relativeFrom="margin">
-                        <wp14:pctWidth>0</wp14:pctWidth>
-                      </wp14:sizeRelH>
-                      <wp14:sizeRelV relativeFrom="margin">
-                        <wp14:pctHeight>0</wp14:pctHeight>
-                      </wp14:sizeRelV>
-                    </wp:anchor>
-                  </w:drawing>
-                </mc:Choice>
-                <mc:Fallback>
-                  <w:pict>
-                    <v:roundrect w14:anchorId="2DE7C27E" id="Rounded Rectangle 1" o:spid="_x0000_s1026" style="position:absolute;margin-left:1.85pt;margin-top:1.85pt;width:200pt;height:71.85pt;z-index:-251657216;visibility:visible;mso-wrap-style:square;mso-width-percent:0;mso-height-percent:0;mso-wrap-distance-left:9pt;mso-wrap-distance-top:0;mso-wrap-distance-right:9pt;mso-wrap-distance-bottom:0;mso-position-horizontal:absolute;mso-position-horizontal-relative:text;mso-position-vertical:absolute;mso-position-vertical-relative:page;mso-width-percent:0;mso-height-percent:0;mso-width-relative:margin;mso-height-relative:margin;v-text-anchor:middle" arcsize="10923f" o:gfxdata="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" fillcolor="white [3212]" stroked="f">
-                      <v:shadow on="t" color="black" opacity="41287f" offset="0,1.5pt"/>
-                      <w10:wrap anchory="page"/>
-                    </v:roundrect>
-                  </w:pict>
-                </mc:Fallback>
-              </mc:AlternateContent>
-            </w:r>
-            <w:r>
-              <w:rPr>
-                <w:rStyle w:val="SubtleReference"/>
-                <w:rFonts w:ascii="Roboto" w:hAnsi="Roboto"/>
-                <w:noProof/>
-                <w:color w:val="000000" w:themeColor="text1"/>
-                <w:sz w:val="72"/>
-                <w:szCs w:val="72"/>
-              </w:rPr>
               <w:t xml:space="preserve"> </w:t>
             </w:r>
           </w:p>
@@ -1136,8 +1052,6 @@
             </w:r>
           </w:p>
         </w:tc>
-        <w:bookmarkStart w:id="0" w:name="_GoBack"/>
-        <w:bookmarkEnd w:id="0"/>
       </w:tr>
       <w:tr>
         <w:trPr>
@@ -1583,7 +1497,18 @@
                 <w:sz w:val="21"/>
                 <w:szCs w:val="21"/>
               </w:rPr>
-              <w:t>-Present</w:t>
+              <w:t>-</w:t>
+            </w:r>
+            <w:r>
+              <w:rPr>
+                <w:rFonts w:ascii="Roboto" w:hAnsi="Roboto"/>
+                <w:i/>
+                <w:iCs/>
+                <w:color w:val="0070C0"/>
+                <w:sz w:val="21"/>
+                <w:szCs w:val="21"/>
+              </w:rPr>
+              <w:t>Present</w:t>
             </w:r>
           </w:p>
         </w:tc>
@@ -2103,6 +2028,7 @@
             <w:r>
               <w:rPr>
                 <w:rFonts w:ascii="Roboto" w:hAnsi="Roboto"/>
+                <w:noProof/>
               </w:rPr>
               <mc:AlternateContent>
                 <mc:Choice Requires="wps">
@@ -2466,7 +2392,18 @@
                 <w:sz w:val="21"/>
                 <w:szCs w:val="21"/>
               </w:rPr>
-              <w:t>2016-Present</w:t>
+              <w:t>2016-</w:t>
+            </w:r>
+            <w:r>
+              <w:rPr>
+                <w:rFonts w:ascii="Roboto" w:hAnsi="Roboto"/>
+                <w:i/>
+                <w:iCs/>
+                <w:color w:val="0070C0"/>
+                <w:sz w:val="21"/>
+                <w:szCs w:val="21"/>
+              </w:rPr>
+              <w:t>05/2021</w:t>
             </w:r>
           </w:p>
         </w:tc>
@@ -2495,7 +2432,7 @@
             </w:pPr>
             <w:r>
               <w:rPr>
-                <w:rFonts w:ascii="Roboto" w:hAnsi="Roboto"/>
+                <w:rFonts w:ascii="Roboto Medium" w:hAnsi="Roboto Medium"/>
                 <w:color w:val="000000" w:themeColor="text1"/>
                 <w:sz w:val="20"/>
                 <w:szCs w:val="20"/>
@@ -2564,6 +2501,24 @@
             </w:pPr>
             <w:r>
               <w:rPr>
+                <w:rFonts w:ascii="Roboto Medium" w:hAnsi="Roboto Medium"/>
+                <w:color w:val="000000" w:themeColor="text1"/>
+                <w:sz w:val="20"/>
+                <w:szCs w:val="20"/>
+              </w:rPr>
+              <w:t>NLP</w:t>
+            </w:r>
+            <w:r>
+              <w:rPr>
+                <w:rFonts w:ascii="Roboto Light" w:hAnsi="Roboto Light"/>
+                <w:color w:val="000000" w:themeColor="text1"/>
+                <w:sz w:val="20"/>
+                <w:szCs w:val="20"/>
+              </w:rPr>
+              <w:t xml:space="preserve">: </w:t>
+            </w:r>
+            <w:r>
+              <w:rPr>
                 <w:rFonts w:ascii="Roboto Light" w:hAnsi="Roboto Light"/>
                 <w:color w:val="000000" w:themeColor="text1"/>
                 <w:sz w:val="20"/>
@@ -2668,25 +2623,7 @@
                 <w:sz w:val="20"/>
                 <w:szCs w:val="20"/>
               </w:rPr>
-              <w:t xml:space="preserve"> medical literature</w:t>
-            </w:r>
-            <w:r>
-              <w:rPr>
-                <w:rFonts w:ascii="Roboto Light" w:hAnsi="Roboto Light"/>
-                <w:color w:val="000000" w:themeColor="text1"/>
-                <w:sz w:val="20"/>
-                <w:szCs w:val="20"/>
-              </w:rPr>
-              <w:t xml:space="preserve"> in NLP</w:t>
-            </w:r>
-            <w:r>
-              <w:rPr>
-                <w:rFonts w:ascii="Roboto Light" w:hAnsi="Roboto Light"/>
-                <w:color w:val="000000" w:themeColor="text1"/>
-                <w:sz w:val="20"/>
-                <w:szCs w:val="20"/>
-              </w:rPr>
-              <w:t xml:space="preserve">. Near </w:t>
+              <w:t xml:space="preserve"> medical literature. Near </w:t>
             </w:r>
             <w:proofErr w:type="spellStart"/>
             <w:r>
@@ -2771,6 +2708,24 @@
             </w:pPr>
             <w:r>
               <w:rPr>
+                <w:rFonts w:ascii="Roboto Medium" w:hAnsi="Roboto Medium"/>
+                <w:color w:val="000000" w:themeColor="text1"/>
+                <w:sz w:val="20"/>
+                <w:szCs w:val="20"/>
+              </w:rPr>
+              <w:t>DBMS</w:t>
+            </w:r>
+            <w:r>
+              <w:rPr>
+                <w:rFonts w:ascii="Roboto Light" w:hAnsi="Roboto Light"/>
+                <w:color w:val="000000" w:themeColor="text1"/>
+                <w:sz w:val="20"/>
+                <w:szCs w:val="20"/>
+              </w:rPr>
+              <w:t xml:space="preserve">: </w:t>
+            </w:r>
+            <w:r>
+              <w:rPr>
                 <w:rFonts w:ascii="Roboto Light" w:hAnsi="Roboto Light"/>
                 <w:color w:val="000000" w:themeColor="text1"/>
                 <w:sz w:val="20"/>
@@ -2875,30 +2830,30 @@
             </w:pPr>
             <w:r>
               <w:rPr>
-                <w:rFonts w:ascii="Roboto Light" w:hAnsi="Roboto Light"/>
-                <w:color w:val="000000" w:themeColor="text1"/>
-                <w:sz w:val="20"/>
-                <w:szCs w:val="20"/>
-              </w:rPr>
-              <w:t xml:space="preserve">Built an end-to-end </w:t>
-            </w:r>
-            <w:r>
-              <w:rPr>
-                <w:rFonts w:ascii="Roboto Light" w:hAnsi="Roboto Light"/>
-                <w:color w:val="000000" w:themeColor="text1"/>
-                <w:sz w:val="20"/>
-                <w:szCs w:val="20"/>
-              </w:rPr>
-              <w:t xml:space="preserve">Information retrieval </w:t>
-            </w:r>
-            <w:r>
-              <w:rPr>
-                <w:rFonts w:ascii="Roboto Light" w:hAnsi="Roboto Light"/>
-                <w:color w:val="000000" w:themeColor="text1"/>
-                <w:sz w:val="20"/>
-                <w:szCs w:val="20"/>
-              </w:rPr>
-              <w:t xml:space="preserve">system </w:t>
+                <w:rFonts w:ascii="Roboto Medium" w:hAnsi="Roboto Medium"/>
+                <w:color w:val="000000" w:themeColor="text1"/>
+                <w:sz w:val="20"/>
+                <w:szCs w:val="20"/>
+              </w:rPr>
+              <w:t>Information Retrieval</w:t>
+            </w:r>
+            <w:r>
+              <w:rPr>
+                <w:rFonts w:ascii="Roboto Light" w:hAnsi="Roboto Light"/>
+                <w:color w:val="000000" w:themeColor="text1"/>
+                <w:sz w:val="20"/>
+                <w:szCs w:val="20"/>
+              </w:rPr>
+              <w:t xml:space="preserve">: </w:t>
+            </w:r>
+            <w:r>
+              <w:rPr>
+                <w:rFonts w:ascii="Roboto Light" w:hAnsi="Roboto Light"/>
+                <w:color w:val="000000" w:themeColor="text1"/>
+                <w:sz w:val="20"/>
+                <w:szCs w:val="20"/>
+              </w:rPr>
+              <w:t xml:space="preserve">Built an end-to-end system </w:t>
             </w:r>
             <w:r>
               <w:rPr>
@@ -2970,6 +2925,24 @@
             </w:pPr>
             <w:r>
               <w:rPr>
+                <w:rFonts w:ascii="Roboto Medium" w:hAnsi="Roboto Medium"/>
+                <w:color w:val="000000" w:themeColor="text1"/>
+                <w:sz w:val="20"/>
+                <w:szCs w:val="20"/>
+              </w:rPr>
+              <w:t>Networks</w:t>
+            </w:r>
+            <w:r>
+              <w:rPr>
+                <w:rFonts w:ascii="Roboto Light" w:hAnsi="Roboto Light"/>
+                <w:color w:val="000000" w:themeColor="text1"/>
+                <w:sz w:val="20"/>
+                <w:szCs w:val="20"/>
+              </w:rPr>
+              <w:t xml:space="preserve">: </w:t>
+            </w:r>
+            <w:r>
+              <w:rPr>
                 <w:rFonts w:ascii="Roboto Light" w:hAnsi="Roboto Light"/>
                 <w:color w:val="000000" w:themeColor="text1"/>
                 <w:sz w:val="20"/>
@@ -2984,25 +2957,25 @@
                 <w:sz w:val="20"/>
                 <w:szCs w:val="20"/>
               </w:rPr>
-              <w:t xml:space="preserve"> a software </w:t>
-            </w:r>
-            <w:r>
-              <w:rPr>
-                <w:rFonts w:ascii="Roboto Light" w:hAnsi="Roboto Light"/>
-                <w:color w:val="000000" w:themeColor="text1"/>
-                <w:sz w:val="20"/>
-                <w:szCs w:val="20"/>
-              </w:rPr>
-              <w:t xml:space="preserve">IP </w:t>
-            </w:r>
-            <w:r>
-              <w:rPr>
-                <w:rFonts w:ascii="Roboto Light" w:hAnsi="Roboto Light"/>
-                <w:color w:val="000000" w:themeColor="text1"/>
-                <w:sz w:val="20"/>
-                <w:szCs w:val="20"/>
-              </w:rPr>
-              <w:t>router with ARP and PWOSPF routing protocol</w:t>
+              <w:t xml:space="preserve"> a software</w:t>
+            </w:r>
+            <w:r>
+              <w:rPr>
+                <w:rFonts w:ascii="Roboto Light" w:hAnsi="Roboto Light"/>
+                <w:color w:val="000000" w:themeColor="text1"/>
+                <w:sz w:val="20"/>
+                <w:szCs w:val="20"/>
+              </w:rPr>
+              <w:t xml:space="preserve"> </w:t>
+            </w:r>
+            <w:r>
+              <w:rPr>
+                <w:rFonts w:ascii="Roboto Light" w:hAnsi="Roboto Light"/>
+                <w:color w:val="000000" w:themeColor="text1"/>
+                <w:sz w:val="20"/>
+                <w:szCs w:val="20"/>
+              </w:rPr>
+              <w:t>router with ARP and PWOSPF protocol</w:t>
             </w:r>
             <w:r>
               <w:rPr>
@@ -3012,15 +2985,6 @@
                 <w:szCs w:val="20"/>
               </w:rPr>
               <w:t xml:space="preserve"> supporting link failure</w:t>
-            </w:r>
-            <w:r>
-              <w:rPr>
-                <w:rFonts w:ascii="Roboto Light" w:hAnsi="Roboto Light"/>
-                <w:color w:val="000000" w:themeColor="text1"/>
-                <w:sz w:val="20"/>
-                <w:szCs w:val="20"/>
-              </w:rPr>
-              <w:t>s</w:t>
             </w:r>
             <w:r>
               <w:rPr>
@@ -3166,6 +3130,8 @@
                 <w:szCs w:val="15"/>
               </w:rPr>
             </w:pPr>
+            <w:bookmarkStart w:id="0" w:name="_GoBack"/>
+            <w:bookmarkEnd w:id="0"/>
           </w:p>
         </w:tc>
       </w:tr>
@@ -3762,6 +3728,7 @@
       <w:r>
         <w:rPr>
           <w:rFonts w:ascii="Roboto" w:hAnsi="Roboto"/>
+          <w:noProof/>
         </w:rPr>
         <mc:AlternateContent>
           <mc:Choice Requires="wps">
@@ -3844,6 +3811,7 @@
       <w:r>
         <w:rPr>
           <w:rFonts w:ascii="Roboto" w:hAnsi="Roboto"/>
+          <w:noProof/>
         </w:rPr>
         <mc:AlternateContent>
           <mc:Choice Requires="wps">

</xml_diff>

<commit_message>
resume: update v2 layout
</commit_message>
<xml_diff>
--- a/Ashiq_Rahman_resume-v2.docx
+++ b/Ashiq_Rahman_resume-v2.docx
@@ -5,7 +5,7 @@
     <w:tbl>
       <w:tblPr>
         <w:tblStyle w:val="TableGrid"/>
-        <w:tblW w:w="10080" w:type="dxa"/>
+        <w:tblW w:w="10620" w:type="dxa"/>
         <w:tblBorders>
           <w:top w:val="none" w:sz="0" w:space="0" w:color="auto"/>
           <w:left w:val="none" w:sz="0" w:space="0" w:color="auto"/>
@@ -21,11 +21,11 @@
         <w:gridCol w:w="751"/>
         <w:gridCol w:w="1240"/>
         <w:gridCol w:w="585"/>
-        <w:gridCol w:w="1415"/>
+        <w:gridCol w:w="1685"/>
         <w:gridCol w:w="270"/>
-        <w:gridCol w:w="647"/>
-        <w:gridCol w:w="2503"/>
-        <w:gridCol w:w="1620"/>
+        <w:gridCol w:w="720"/>
+        <w:gridCol w:w="2160"/>
+        <w:gridCol w:w="2160"/>
       </w:tblGrid>
       <w:tr>
         <w:trPr>
@@ -33,7 +33,7 @@
         </w:trPr>
         <w:tc>
           <w:tcPr>
-            <w:tcW w:w="5957" w:type="dxa"/>
+            <w:tcW w:w="6300" w:type="dxa"/>
             <w:gridSpan w:val="7"/>
           </w:tcPr>
           <w:p>
@@ -43,8 +43,8 @@
                 <w:rStyle w:val="SubtleReference"/>
                 <w:rFonts w:ascii="Roboto" w:hAnsi="Roboto"/>
                 <w:color w:val="000000" w:themeColor="text1"/>
-                <w:sz w:val="64"/>
-                <w:szCs w:val="64"/>
+                <w:sz w:val="68"/>
+                <w:szCs w:val="68"/>
               </w:rPr>
             </w:pPr>
             <w:r>
@@ -52,8 +52,8 @@
                 <w:rStyle w:val="SubtleReference"/>
                 <w:rFonts w:ascii="Roboto Light" w:hAnsi="Roboto Light"/>
                 <w:color w:val="000000" w:themeColor="text1"/>
-                <w:sz w:val="64"/>
-                <w:szCs w:val="64"/>
+                <w:sz w:val="68"/>
+                <w:szCs w:val="68"/>
               </w:rPr>
               <w:t>Md</w:t>
             </w:r>
@@ -62,8 +62,8 @@
                 <w:rStyle w:val="SubtleReference"/>
                 <w:rFonts w:ascii="Roboto" w:hAnsi="Roboto"/>
                 <w:color w:val="000000" w:themeColor="text1"/>
-                <w:sz w:val="64"/>
-                <w:szCs w:val="64"/>
+                <w:sz w:val="68"/>
+                <w:szCs w:val="68"/>
               </w:rPr>
               <w:t xml:space="preserve"> </w:t>
             </w:r>
@@ -74,8 +74,8 @@
                 <w:b/>
                 <w:bCs/>
                 <w:color w:val="000000" w:themeColor="text1"/>
-                <w:sz w:val="64"/>
-                <w:szCs w:val="64"/>
+                <w:sz w:val="68"/>
+                <w:szCs w:val="68"/>
               </w:rPr>
               <w:t>Ashiq</w:t>
             </w:r>
@@ -84,8 +84,8 @@
                 <w:rStyle w:val="SubtleReference"/>
                 <w:rFonts w:ascii="Roboto Light" w:hAnsi="Roboto Light"/>
                 <w:color w:val="000000" w:themeColor="text1"/>
-                <w:sz w:val="64"/>
-                <w:szCs w:val="64"/>
+                <w:sz w:val="68"/>
+                <w:szCs w:val="68"/>
               </w:rPr>
               <w:t>ur</w:t>
             </w:r>
@@ -94,8 +94,8 @@
                 <w:rStyle w:val="SubtleReference"/>
                 <w:rFonts w:ascii="Roboto" w:hAnsi="Roboto"/>
                 <w:color w:val="000000" w:themeColor="text1"/>
-                <w:sz w:val="64"/>
-                <w:szCs w:val="64"/>
+                <w:sz w:val="68"/>
+                <w:szCs w:val="68"/>
               </w:rPr>
               <w:t xml:space="preserve"> </w:t>
             </w:r>
@@ -106,8 +106,8 @@
                 <w:b/>
                 <w:bCs/>
                 <w:color w:val="000000" w:themeColor="text1"/>
-                <w:sz w:val="64"/>
-                <w:szCs w:val="64"/>
+                <w:sz w:val="68"/>
+                <w:szCs w:val="68"/>
               </w:rPr>
               <w:t>Rahman</w:t>
             </w:r>
@@ -131,16 +131,16 @@
         </w:tc>
         <w:tc>
           <w:tcPr>
-            <w:tcW w:w="4123" w:type="dxa"/>
+            <w:tcW w:w="4320" w:type="dxa"/>
             <w:gridSpan w:val="2"/>
             <w:vMerge w:val="restart"/>
           </w:tcPr>
           <w:tbl>
             <w:tblPr>
               <w:tblStyle w:val="TableGrid"/>
-              <w:tblpPr w:leftFromText="180" w:rightFromText="180" w:vertAnchor="page" w:horzAnchor="margin" w:tblpX="90" w:tblpY="184"/>
+              <w:tblpPr w:leftFromText="180" w:rightFromText="180" w:vertAnchor="page" w:horzAnchor="margin" w:tblpX="450" w:tblpY="184"/>
               <w:tblOverlap w:val="never"/>
-              <w:tblW w:w="3897" w:type="dxa"/>
+              <w:tblW w:w="3896" w:type="dxa"/>
               <w:tblBorders>
                 <w:top w:val="none" w:sz="0" w:space="0" w:color="auto"/>
                 <w:left w:val="none" w:sz="0" w:space="0" w:color="auto"/>
@@ -153,9 +153,9 @@
             </w:tblPr>
             <w:tblGrid>
               <w:gridCol w:w="561"/>
-              <w:gridCol w:w="1699"/>
-              <w:gridCol w:w="504"/>
-              <w:gridCol w:w="1133"/>
+              <w:gridCol w:w="1655"/>
+              <w:gridCol w:w="522"/>
+              <w:gridCol w:w="1158"/>
             </w:tblGrid>
             <w:tr>
               <w:trPr>
@@ -228,7 +228,7 @@
               </w:tc>
               <w:tc>
                 <w:tcPr>
-                  <w:tcW w:w="3336" w:type="dxa"/>
+                  <w:tcW w:w="3335" w:type="dxa"/>
                   <w:gridSpan w:val="3"/>
                   <w:vAlign w:val="center"/>
                 </w:tcPr>
@@ -323,7 +323,7 @@
               </w:tc>
               <w:tc>
                 <w:tcPr>
-                  <w:tcW w:w="1959" w:type="dxa"/>
+                  <w:tcW w:w="1655" w:type="dxa"/>
                   <w:vAlign w:val="center"/>
                 </w:tcPr>
                 <w:p>
@@ -350,7 +350,7 @@
               </w:tc>
               <w:tc>
                 <w:tcPr>
-                  <w:tcW w:w="244" w:type="dxa"/>
+                  <w:tcW w:w="522" w:type="dxa"/>
                   <w:vAlign w:val="center"/>
                 </w:tcPr>
                 <w:p>
@@ -416,7 +416,7 @@
               </w:tc>
               <w:tc>
                 <w:tcPr>
-                  <w:tcW w:w="1133" w:type="dxa"/>
+                  <w:tcW w:w="1158" w:type="dxa"/>
                   <w:vAlign w:val="center"/>
                 </w:tcPr>
                 <w:p>
@@ -523,7 +523,7 @@
               </w:tc>
               <w:tc>
                 <w:tcPr>
-                  <w:tcW w:w="3336" w:type="dxa"/>
+                  <w:tcW w:w="3335" w:type="dxa"/>
                   <w:gridSpan w:val="3"/>
                   <w:vAlign w:val="center"/>
                 </w:tcPr>
@@ -749,7 +749,7 @@
         </w:tc>
         <w:tc>
           <w:tcPr>
-            <w:tcW w:w="2332" w:type="dxa"/>
+            <w:tcW w:w="2675" w:type="dxa"/>
             <w:gridSpan w:val="3"/>
             <w:vAlign w:val="center"/>
           </w:tcPr>
@@ -776,7 +776,7 @@
         </w:tc>
         <w:tc>
           <w:tcPr>
-            <w:tcW w:w="4123" w:type="dxa"/>
+            <w:tcW w:w="4320" w:type="dxa"/>
             <w:gridSpan w:val="2"/>
             <w:vMerge/>
             <w:vAlign w:val="center"/>
@@ -799,7 +799,7 @@
         </w:trPr>
         <w:tc>
           <w:tcPr>
-            <w:tcW w:w="5957" w:type="dxa"/>
+            <w:tcW w:w="6300" w:type="dxa"/>
             <w:gridSpan w:val="7"/>
             <w:vAlign w:val="center"/>
           </w:tcPr>
@@ -819,7 +819,7 @@
         </w:tc>
         <w:tc>
           <w:tcPr>
-            <w:tcW w:w="4123" w:type="dxa"/>
+            <w:tcW w:w="4320" w:type="dxa"/>
             <w:gridSpan w:val="2"/>
             <w:vMerge/>
             <w:vAlign w:val="center"/>
@@ -842,7 +842,7 @@
         </w:trPr>
         <w:tc>
           <w:tcPr>
-            <w:tcW w:w="10080" w:type="dxa"/>
+            <w:tcW w:w="10620" w:type="dxa"/>
             <w:gridSpan w:val="9"/>
           </w:tcPr>
           <w:p>
@@ -877,7 +877,6 @@
           </w:tcPr>
           <w:p>
             <w:pPr>
-              <w:spacing w:line="276" w:lineRule="auto"/>
               <w:jc w:val="right"/>
               <w:rPr>
                 <w:rFonts w:ascii="Roboto" w:hAnsi="Roboto"/>
@@ -901,12 +900,11 @@
         </w:tc>
         <w:tc>
           <w:tcPr>
-            <w:tcW w:w="8280" w:type="dxa"/>
+            <w:tcW w:w="8820" w:type="dxa"/>
             <w:gridSpan w:val="7"/>
           </w:tcPr>
           <w:p>
             <w:pPr>
-              <w:spacing w:line="276" w:lineRule="auto"/>
               <w:jc w:val="both"/>
               <w:rPr>
                 <w:rFonts w:ascii="Roboto" w:hAnsi="Roboto"/>
@@ -1064,7 +1062,6 @@
           </w:tcPr>
           <w:p>
             <w:pPr>
-              <w:spacing w:line="276" w:lineRule="auto"/>
               <w:jc w:val="right"/>
               <w:rPr>
                 <w:rFonts w:ascii="Roboto" w:hAnsi="Roboto"/>
@@ -1088,12 +1085,11 @@
         </w:tc>
         <w:tc>
           <w:tcPr>
-            <w:tcW w:w="8280" w:type="dxa"/>
+            <w:tcW w:w="8820" w:type="dxa"/>
             <w:gridSpan w:val="7"/>
           </w:tcPr>
           <w:p>
             <w:pPr>
-              <w:spacing w:line="276" w:lineRule="auto"/>
               <w:jc w:val="both"/>
               <w:rPr>
                 <w:rFonts w:ascii="Roboto" w:hAnsi="Roboto"/>
@@ -1145,7 +1141,7 @@
                 <w:sz w:val="20"/>
                 <w:szCs w:val="20"/>
               </w:rPr>
-              <w:t xml:space="preserve"> and Python, ViM, GDB, Lucene, Docker</w:t>
+              <w:t xml:space="preserve"> and Python</w:t>
             </w:r>
             <w:r>
               <w:rPr>
@@ -1154,7 +1150,34 @@
                 <w:sz w:val="20"/>
                 <w:szCs w:val="20"/>
               </w:rPr>
-              <w:t>.</w:t>
+              <w:t>;</w:t>
+            </w:r>
+            <w:r>
+              <w:rPr>
+                <w:rFonts w:ascii="Roboto" w:hAnsi="Roboto"/>
+                <w:noProof/>
+                <w:sz w:val="20"/>
+                <w:szCs w:val="20"/>
+              </w:rPr>
+              <w:t xml:space="preserve"> ViM, GDB, Lucene, Docker</w:t>
+            </w:r>
+            <w:r>
+              <w:rPr>
+                <w:rFonts w:ascii="Roboto" w:hAnsi="Roboto"/>
+                <w:noProof/>
+                <w:sz w:val="20"/>
+                <w:szCs w:val="20"/>
+              </w:rPr>
+              <w:t>, NS-3</w:t>
+            </w:r>
+            <w:r>
+              <w:rPr>
+                <w:rFonts w:ascii="Roboto" w:hAnsi="Roboto"/>
+                <w:noProof/>
+                <w:sz w:val="20"/>
+                <w:szCs w:val="20"/>
+              </w:rPr>
+              <w:t>, CSIM.</w:t>
             </w:r>
           </w:p>
         </w:tc>
@@ -1170,7 +1193,6 @@
           </w:tcPr>
           <w:p>
             <w:pPr>
-              <w:spacing w:line="276" w:lineRule="auto"/>
               <w:jc w:val="right"/>
               <w:rPr>
                 <w:rFonts w:ascii="Roboto" w:hAnsi="Roboto"/>
@@ -1194,73 +1216,128 @@
         </w:tc>
         <w:tc>
           <w:tcPr>
-            <w:tcW w:w="8280" w:type="dxa"/>
+            <w:tcW w:w="8820" w:type="dxa"/>
             <w:gridSpan w:val="7"/>
           </w:tcPr>
           <w:p>
             <w:pPr>
+              <w:jc w:val="both"/>
+              <w:rPr>
+                <w:rFonts w:ascii="Roboto" w:hAnsi="Roboto"/>
+                <w:noProof/>
+                <w:sz w:val="20"/>
+                <w:szCs w:val="20"/>
+              </w:rPr>
+            </w:pPr>
+            <w:r>
+              <w:rPr>
+                <w:rFonts w:ascii="Roboto" w:hAnsi="Roboto"/>
+                <w:noProof/>
+                <w:sz w:val="20"/>
+                <w:szCs w:val="20"/>
+              </w:rPr>
+              <w:t xml:space="preserve">Natural </w:t>
+            </w:r>
+            <w:r>
+              <w:rPr>
+                <w:rFonts w:ascii="Roboto" w:hAnsi="Roboto"/>
+                <w:noProof/>
+                <w:sz w:val="20"/>
+                <w:szCs w:val="20"/>
+              </w:rPr>
+              <w:t>l</w:t>
+            </w:r>
+            <w:r>
+              <w:rPr>
+                <w:rFonts w:ascii="Roboto" w:hAnsi="Roboto"/>
+                <w:noProof/>
+                <w:sz w:val="20"/>
+                <w:szCs w:val="20"/>
+              </w:rPr>
+              <w:t xml:space="preserve">anguage </w:t>
+            </w:r>
+            <w:r>
+              <w:rPr>
+                <w:rFonts w:ascii="Roboto" w:hAnsi="Roboto"/>
+                <w:noProof/>
+                <w:sz w:val="20"/>
+                <w:szCs w:val="20"/>
+              </w:rPr>
+              <w:t>p</w:t>
+            </w:r>
+            <w:r>
+              <w:rPr>
+                <w:rFonts w:ascii="Roboto" w:hAnsi="Roboto"/>
+                <w:noProof/>
+                <w:sz w:val="20"/>
+                <w:szCs w:val="20"/>
+              </w:rPr>
+              <w:t>rocessing, Database systems, Information retrieval</w:t>
+            </w:r>
+            <w:r>
+              <w:rPr>
+                <w:rFonts w:ascii="Roboto" w:hAnsi="Roboto"/>
+                <w:noProof/>
+                <w:sz w:val="20"/>
+                <w:szCs w:val="20"/>
+              </w:rPr>
+              <w:t>.</w:t>
+            </w:r>
+          </w:p>
+        </w:tc>
+      </w:tr>
+      <w:tr>
+        <w:trPr>
+          <w:trHeight w:val="81"/>
+        </w:trPr>
+        <w:tc>
+          <w:tcPr>
+            <w:tcW w:w="10620" w:type="dxa"/>
+            <w:gridSpan w:val="9"/>
+          </w:tcPr>
+          <w:p>
+            <w:pPr>
               <w:spacing w:line="276" w:lineRule="auto"/>
-              <w:jc w:val="both"/>
-              <w:rPr>
-                <w:rFonts w:ascii="Roboto" w:hAnsi="Roboto"/>
-                <w:noProof/>
-                <w:sz w:val="20"/>
-                <w:szCs w:val="20"/>
-              </w:rPr>
-            </w:pPr>
-            <w:r>
-              <w:rPr>
-                <w:rFonts w:ascii="Roboto" w:hAnsi="Roboto"/>
-                <w:noProof/>
-                <w:sz w:val="20"/>
-                <w:szCs w:val="20"/>
-              </w:rPr>
-              <w:t xml:space="preserve">Natural </w:t>
-            </w:r>
-            <w:r>
-              <w:rPr>
-                <w:rFonts w:ascii="Roboto" w:hAnsi="Roboto"/>
-                <w:noProof/>
-                <w:sz w:val="20"/>
-                <w:szCs w:val="20"/>
-              </w:rPr>
-              <w:t>l</w:t>
-            </w:r>
-            <w:r>
-              <w:rPr>
-                <w:rFonts w:ascii="Roboto" w:hAnsi="Roboto"/>
-                <w:noProof/>
-                <w:sz w:val="20"/>
-                <w:szCs w:val="20"/>
-              </w:rPr>
-              <w:t xml:space="preserve">anguage </w:t>
-            </w:r>
-            <w:r>
-              <w:rPr>
-                <w:rFonts w:ascii="Roboto" w:hAnsi="Roboto"/>
-                <w:noProof/>
-                <w:sz w:val="20"/>
-                <w:szCs w:val="20"/>
-              </w:rPr>
-              <w:t>p</w:t>
-            </w:r>
-            <w:r>
-              <w:rPr>
-                <w:rFonts w:ascii="Roboto" w:hAnsi="Roboto"/>
-                <w:noProof/>
-                <w:sz w:val="20"/>
-                <w:szCs w:val="20"/>
-              </w:rPr>
-              <w:t>rocessing, Database systems, Information retrieval</w:t>
-            </w:r>
-            <w:r>
-              <w:rPr>
-                <w:rFonts w:ascii="Roboto" w:hAnsi="Roboto"/>
-                <w:noProof/>
-                <w:sz w:val="20"/>
-                <w:szCs w:val="20"/>
-              </w:rPr>
-              <w:t>.</w:t>
+              <w:rPr>
+                <w:rFonts w:ascii="Roboto" w:hAnsi="Roboto"/>
+                <w:b/>
+                <w:bCs/>
+                <w:color w:val="0070C0"/>
+                <w:sz w:val="20"/>
+                <w:szCs w:val="20"/>
+              </w:rPr>
+            </w:pPr>
+          </w:p>
+        </w:tc>
+      </w:tr>
+      <w:tr>
+        <w:trPr>
+          <w:trHeight w:val="504"/>
+        </w:trPr>
+        <w:tc>
+          <w:tcPr>
+            <w:tcW w:w="10620" w:type="dxa"/>
+            <w:gridSpan w:val="9"/>
+          </w:tcPr>
+          <w:p>
+            <w:pPr>
+              <w:spacing w:line="276" w:lineRule="auto"/>
+              <w:rPr>
+                <w:rFonts w:ascii="Roboto" w:hAnsi="Roboto"/>
+                <w:b/>
+                <w:bCs/>
+              </w:rPr>
+            </w:pPr>
+            <w:r>
+              <w:rPr>
+                <w:rFonts w:ascii="Roboto" w:hAnsi="Roboto"/>
+                <w:b/>
+                <w:bCs/>
+                <w:color w:val="0070C0"/>
+                <w:sz w:val="32"/>
+                <w:szCs w:val="32"/>
+              </w:rPr>
+              <w:t>Experience</w:t>
             </w:r>
           </w:p>
         </w:tc>
@@ -1271,63 +1348,7 @@
         </w:trPr>
         <w:tc>
           <w:tcPr>
-            <w:tcW w:w="10080" w:type="dxa"/>
-            <w:gridSpan w:val="9"/>
-          </w:tcPr>
-          <w:p>
-            <w:pPr>
-              <w:spacing w:line="276" w:lineRule="auto"/>
-              <w:rPr>
-                <w:rFonts w:ascii="Roboto" w:hAnsi="Roboto"/>
-                <w:b/>
-                <w:bCs/>
-                <w:color w:val="0070C0"/>
-                <w:sz w:val="20"/>
-                <w:szCs w:val="20"/>
-              </w:rPr>
-            </w:pPr>
-          </w:p>
-        </w:tc>
-      </w:tr>
-      <w:tr>
-        <w:trPr>
-          <w:trHeight w:val="504"/>
-        </w:trPr>
-        <w:tc>
-          <w:tcPr>
-            <w:tcW w:w="10080" w:type="dxa"/>
-            <w:gridSpan w:val="9"/>
-          </w:tcPr>
-          <w:p>
-            <w:pPr>
-              <w:spacing w:line="276" w:lineRule="auto"/>
-              <w:rPr>
-                <w:rFonts w:ascii="Roboto" w:hAnsi="Roboto"/>
-                <w:b/>
-                <w:bCs/>
-              </w:rPr>
-            </w:pPr>
-            <w:r>
-              <w:rPr>
-                <w:rFonts w:ascii="Roboto" w:hAnsi="Roboto"/>
-                <w:b/>
-                <w:bCs/>
-                <w:color w:val="0070C0"/>
-                <w:sz w:val="32"/>
-                <w:szCs w:val="32"/>
-              </w:rPr>
-              <w:t>Experience</w:t>
-            </w:r>
-          </w:p>
-        </w:tc>
-      </w:tr>
-      <w:tr>
-        <w:trPr>
-          <w:trHeight w:val="93"/>
-        </w:trPr>
-        <w:tc>
-          <w:tcPr>
-            <w:tcW w:w="10080" w:type="dxa"/>
+            <w:tcW w:w="10620" w:type="dxa"/>
             <w:gridSpan w:val="9"/>
           </w:tcPr>
           <w:p>
@@ -1454,7 +1475,7 @@
         </w:tc>
         <w:tc>
           <w:tcPr>
-            <w:tcW w:w="1620" w:type="dxa"/>
+            <w:tcW w:w="2160" w:type="dxa"/>
           </w:tcPr>
           <w:p>
             <w:pPr>
@@ -1519,12 +1540,11 @@
         </w:trPr>
         <w:tc>
           <w:tcPr>
-            <w:tcW w:w="5040" w:type="dxa"/>
+            <w:tcW w:w="5310" w:type="dxa"/>
             <w:gridSpan w:val="5"/>
           </w:tcPr>
           <w:p>
             <w:pPr>
-              <w:spacing w:line="276" w:lineRule="auto"/>
               <w:jc w:val="both"/>
               <w:rPr>
                 <w:rFonts w:ascii="Roboto Light" w:hAnsi="Roboto Light"/>
@@ -1612,7 +1632,6 @@
           </w:tcPr>
           <w:p>
             <w:pPr>
-              <w:spacing w:line="276" w:lineRule="auto"/>
               <w:jc w:val="both"/>
               <w:rPr>
                 <w:rFonts w:ascii="Roboto Light" w:hAnsi="Roboto Light"/>
@@ -1624,12 +1643,11 @@
         </w:tc>
         <w:tc>
           <w:tcPr>
-            <w:tcW w:w="4770" w:type="dxa"/>
+            <w:tcW w:w="5040" w:type="dxa"/>
             <w:gridSpan w:val="3"/>
           </w:tcPr>
           <w:p>
             <w:pPr>
-              <w:spacing w:line="276" w:lineRule="auto"/>
               <w:jc w:val="both"/>
               <w:rPr>
                 <w:rFonts w:ascii="Roboto Light" w:hAnsi="Roboto Light"/>
@@ -1656,7 +1674,6 @@
           </w:p>
           <w:p>
             <w:pPr>
-              <w:spacing w:line="276" w:lineRule="auto"/>
               <w:jc w:val="both"/>
               <w:rPr>
                 <w:rFonts w:ascii="Roboto Light" w:hAnsi="Roboto Light"/>
@@ -1681,7 +1698,7 @@
         </w:trPr>
         <w:tc>
           <w:tcPr>
-            <w:tcW w:w="10080" w:type="dxa"/>
+            <w:tcW w:w="10620" w:type="dxa"/>
             <w:gridSpan w:val="9"/>
           </w:tcPr>
           <w:p>
@@ -1702,7 +1719,7 @@
         </w:trPr>
         <w:tc>
           <w:tcPr>
-            <w:tcW w:w="10080" w:type="dxa"/>
+            <w:tcW w:w="10620" w:type="dxa"/>
             <w:gridSpan w:val="9"/>
           </w:tcPr>
           <w:p>
@@ -1827,7 +1844,7 @@
         </w:tc>
         <w:tc>
           <w:tcPr>
-            <w:tcW w:w="1620" w:type="dxa"/>
+            <w:tcW w:w="2160" w:type="dxa"/>
           </w:tcPr>
           <w:p>
             <w:pPr>
@@ -1892,12 +1909,11 @@
         </w:trPr>
         <w:tc>
           <w:tcPr>
-            <w:tcW w:w="5040" w:type="dxa"/>
+            <w:tcW w:w="5310" w:type="dxa"/>
             <w:gridSpan w:val="5"/>
           </w:tcPr>
           <w:p>
             <w:pPr>
-              <w:spacing w:line="276" w:lineRule="auto"/>
               <w:rPr>
                 <w:rFonts w:ascii="Roboto" w:hAnsi="Roboto"/>
                 <w:sz w:val="20"/>
@@ -1936,7 +1952,6 @@
           </w:tcPr>
           <w:p>
             <w:pPr>
-              <w:spacing w:line="276" w:lineRule="auto"/>
               <w:rPr>
                 <w:rFonts w:ascii="Roboto" w:hAnsi="Roboto"/>
                 <w:sz w:val="20"/>
@@ -1947,12 +1962,11 @@
         </w:tc>
         <w:tc>
           <w:tcPr>
-            <w:tcW w:w="4770" w:type="dxa"/>
+            <w:tcW w:w="5040" w:type="dxa"/>
             <w:gridSpan w:val="3"/>
           </w:tcPr>
           <w:p>
             <w:pPr>
-              <w:spacing w:line="276" w:lineRule="auto"/>
               <w:rPr>
                 <w:rFonts w:ascii="Roboto" w:hAnsi="Roboto"/>
                 <w:sz w:val="20"/>
@@ -1992,7 +2006,7 @@
         </w:trPr>
         <w:tc>
           <w:tcPr>
-            <w:tcW w:w="10080" w:type="dxa"/>
+            <w:tcW w:w="10620" w:type="dxa"/>
             <w:gridSpan w:val="9"/>
           </w:tcPr>
           <w:p>
@@ -2004,6 +2018,177 @@
                 <w:szCs w:val="13"/>
               </w:rPr>
             </w:pPr>
+          </w:p>
+        </w:tc>
+      </w:tr>
+      <w:tr>
+        <w:trPr>
+          <w:trHeight w:val="270"/>
+        </w:trPr>
+        <w:tc>
+          <w:tcPr>
+            <w:tcW w:w="10620" w:type="dxa"/>
+            <w:gridSpan w:val="9"/>
+          </w:tcPr>
+          <w:p>
+            <w:pPr>
+              <w:spacing w:line="276" w:lineRule="auto"/>
+              <w:rPr>
+                <w:rFonts w:ascii="Roboto" w:hAnsi="Roboto"/>
+                <w:b/>
+                <w:bCs/>
+                <w:i/>
+                <w:iCs/>
+                <w:sz w:val="21"/>
+                <w:szCs w:val="21"/>
+              </w:rPr>
+            </w:pPr>
+            <w:r>
+              <w:rPr>
+                <w:rFonts w:ascii="Roboto" w:hAnsi="Roboto"/>
+                <w:b/>
+                <w:bCs/>
+                <w:i/>
+                <w:iCs/>
+                <w:sz w:val="21"/>
+                <w:szCs w:val="21"/>
+              </w:rPr>
+              <w:t>Workshop Manager and Trainer</w:t>
+            </w:r>
+          </w:p>
+        </w:tc>
+      </w:tr>
+      <w:tr>
+        <w:trPr>
+          <w:trHeight w:val="324"/>
+        </w:trPr>
+        <w:tc>
+          <w:tcPr>
+            <w:tcW w:w="8460" w:type="dxa"/>
+            <w:gridSpan w:val="8"/>
+          </w:tcPr>
+          <w:p>
+            <w:pPr>
+              <w:spacing w:line="276" w:lineRule="auto"/>
+              <w:rPr>
+                <w:rFonts w:ascii="Roboto" w:hAnsi="Roboto"/>
+                <w:i/>
+                <w:iCs/>
+                <w:sz w:val="21"/>
+                <w:szCs w:val="21"/>
+              </w:rPr>
+            </w:pPr>
+            <w:r>
+              <w:rPr>
+                <w:rFonts w:ascii="Roboto" w:hAnsi="Roboto"/>
+                <w:i/>
+                <w:iCs/>
+                <w:sz w:val="21"/>
+                <w:szCs w:val="21"/>
+              </w:rPr>
+              <w:t>Special Group of Interest in Programming Contests (SGIPC)</w:t>
+            </w:r>
+            <w:r>
+              <w:rPr>
+                <w:rFonts w:ascii="Roboto" w:hAnsi="Roboto"/>
+                <w:i/>
+                <w:iCs/>
+                <w:sz w:val="21"/>
+                <w:szCs w:val="21"/>
+              </w:rPr>
+              <w:t xml:space="preserve">, </w:t>
+            </w:r>
+            <w:r>
+              <w:rPr>
+                <w:rFonts w:ascii="Roboto" w:hAnsi="Roboto"/>
+                <w:i/>
+                <w:iCs/>
+                <w:sz w:val="21"/>
+                <w:szCs w:val="21"/>
+              </w:rPr>
+              <w:t xml:space="preserve">KUET, </w:t>
+            </w:r>
+            <w:r>
+              <w:rPr>
+                <w:rFonts w:ascii="Roboto" w:hAnsi="Roboto"/>
+                <w:i/>
+                <w:iCs/>
+                <w:sz w:val="21"/>
+                <w:szCs w:val="21"/>
+              </w:rPr>
+              <w:t>Bangladesh</w:t>
+            </w:r>
+          </w:p>
+        </w:tc>
+        <w:tc>
+          <w:tcPr>
+            <w:tcW w:w="2160" w:type="dxa"/>
+          </w:tcPr>
+          <w:p>
+            <w:pPr>
+              <w:spacing w:line="276" w:lineRule="auto"/>
+              <w:jc w:val="right"/>
+              <w:rPr>
+                <w:rFonts w:ascii="Roboto" w:hAnsi="Roboto"/>
+                <w:i/>
+                <w:iCs/>
+              </w:rPr>
+            </w:pPr>
+            <w:r>
+              <w:rPr>
+                <w:rFonts w:ascii="Roboto" w:hAnsi="Roboto"/>
+                <w:i/>
+                <w:iCs/>
+                <w:color w:val="0070C0"/>
+                <w:sz w:val="21"/>
+                <w:szCs w:val="21"/>
+              </w:rPr>
+              <w:t>201</w:t>
+            </w:r>
+            <w:r>
+              <w:rPr>
+                <w:rFonts w:ascii="Roboto" w:hAnsi="Roboto"/>
+                <w:i/>
+                <w:iCs/>
+                <w:color w:val="0070C0"/>
+                <w:sz w:val="21"/>
+                <w:szCs w:val="21"/>
+              </w:rPr>
+              <w:t>2</w:t>
+            </w:r>
+            <w:r>
+              <w:rPr>
+                <w:rFonts w:ascii="Roboto" w:hAnsi="Roboto"/>
+                <w:i/>
+                <w:iCs/>
+                <w:color w:val="0070C0"/>
+                <w:sz w:val="21"/>
+                <w:szCs w:val="21"/>
+              </w:rPr>
+              <w:t>-</w:t>
+            </w:r>
+            <w:r>
+              <w:rPr>
+                <w:rFonts w:ascii="Roboto" w:hAnsi="Roboto"/>
+                <w:i/>
+                <w:iCs/>
+                <w:color w:val="0070C0"/>
+                <w:sz w:val="21"/>
+                <w:szCs w:val="21"/>
+              </w:rPr>
+              <w:t>201</w:t>
+            </w:r>
+            <w:r>
+              <w:rPr>
+                <w:rFonts w:ascii="Roboto" w:hAnsi="Roboto"/>
+                <w:i/>
+                <w:iCs/>
+                <w:color w:val="0070C0"/>
+                <w:sz w:val="21"/>
+                <w:szCs w:val="21"/>
+              </w:rPr>
+              <w:t>5</w:t>
+            </w:r>
           </w:p>
         </w:tc>
       </w:tr>
@@ -2013,224 +2198,7 @@
         </w:trPr>
         <w:tc>
           <w:tcPr>
-            <w:tcW w:w="10080" w:type="dxa"/>
-            <w:gridSpan w:val="9"/>
-          </w:tcPr>
-          <w:p>
-            <w:pPr>
-              <w:spacing w:line="276" w:lineRule="auto"/>
-              <w:rPr>
-                <w:rFonts w:ascii="Roboto" w:hAnsi="Roboto"/>
-                <w:sz w:val="20"/>
-                <w:szCs w:val="20"/>
-              </w:rPr>
-            </w:pPr>
-            <w:r>
-              <w:rPr>
-                <w:rFonts w:ascii="Roboto" w:hAnsi="Roboto"/>
-                <w:noProof/>
-              </w:rPr>
-              <mc:AlternateContent>
-                <mc:Choice Requires="wps">
-                  <w:drawing>
-                    <wp:anchor distT="0" distB="0" distL="114300" distR="114300" simplePos="0" relativeHeight="251664384" behindDoc="0" locked="0" layoutInCell="1" allowOverlap="1" wp14:anchorId="2CFD5361" wp14:editId="55159F96">
-                      <wp:simplePos x="0" y="0"/>
-                      <wp:positionH relativeFrom="column">
-                        <wp:posOffset>-167640</wp:posOffset>
-                      </wp:positionH>
-                      <wp:positionV relativeFrom="paragraph">
-                        <wp:posOffset>33655</wp:posOffset>
-                      </wp:positionV>
-                      <wp:extent cx="83820" cy="83820"/>
-                      <wp:effectExtent l="0" t="0" r="5080" b="5080"/>
-                      <wp:wrapNone/>
-                      <wp:docPr id="15" name="Oval 15"/>
-                      <wp:cNvGraphicFramePr/>
-                      <a:graphic xmlns:a="http://schemas.openxmlformats.org/drawingml/2006/main">
-                        <a:graphicData uri="http://schemas.microsoft.com/office/word/2010/wordprocessingShape">
-                          <wps:wsp>
-                            <wps:cNvSpPr/>
-                            <wps:spPr>
-                              <a:xfrm>
-                                <a:off x="0" y="0"/>
-                                <a:ext cx="83820" cy="83820"/>
-                              </a:xfrm>
-                              <a:prstGeom prst="ellipse">
-                                <a:avLst/>
-                              </a:prstGeom>
-                              <a:solidFill>
-                                <a:srgbClr val="00C0FF"/>
-                              </a:solidFill>
-                              <a:ln>
-                                <a:noFill/>
-                              </a:ln>
-                            </wps:spPr>
-                            <wps:style>
-                              <a:lnRef idx="2">
-                                <a:schemeClr val="accent1">
-                                  <a:shade val="50000"/>
-                                </a:schemeClr>
-                              </a:lnRef>
-                              <a:fillRef idx="1">
-                                <a:schemeClr val="accent1"/>
-                              </a:fillRef>
-                              <a:effectRef idx="0">
-                                <a:schemeClr val="accent1"/>
-                              </a:effectRef>
-                              <a:fontRef idx="minor">
-                                <a:schemeClr val="lt1"/>
-                              </a:fontRef>
-                            </wps:style>
-                            <wps:bodyPr rot="0" spcFirstLastPara="0" vertOverflow="overflow" horzOverflow="overflow" vert="horz" wrap="square" lIns="91440" tIns="45720" rIns="91440" bIns="45720" numCol="1" spcCol="0" rtlCol="0" fromWordArt="0" anchor="ctr" anchorCtr="0" forceAA="0" compatLnSpc="1">
-                              <a:prstTxWarp prst="textNoShape">
-                                <a:avLst/>
-                              </a:prstTxWarp>
-                              <a:noAutofit/>
-                            </wps:bodyPr>
-                          </wps:wsp>
-                        </a:graphicData>
-                      </a:graphic>
-                      <wp14:sizeRelH relativeFrom="margin">
-                        <wp14:pctWidth>0</wp14:pctWidth>
-                      </wp14:sizeRelH>
-                      <wp14:sizeRelV relativeFrom="margin">
-                        <wp14:pctHeight>0</wp14:pctHeight>
-                      </wp14:sizeRelV>
-                    </wp:anchor>
-                  </w:drawing>
-                </mc:Choice>
-                <mc:Fallback>
-                  <w:pict>
-                    <v:oval w14:anchorId="779AA20A" id="Oval 15" o:spid="_x0000_s1026" style="position:absolute;margin-left:-13.2pt;margin-top:2.65pt;width:6.6pt;height:6.6pt;z-index:251664384;visibility:visible;mso-wrap-style:square;mso-width-percent:0;mso-height-percent:0;mso-wrap-distance-left:9pt;mso-wrap-distance-top:0;mso-wrap-distance-right:9pt;mso-wrap-distance-bottom:0;mso-position-horizontal:absolute;mso-position-horizontal-relative:text;mso-position-vertical:absolute;mso-position-vertical-relative:text;mso-width-percent:0;mso-height-percent:0;mso-width-relative:margin;mso-height-relative:margin;v-text-anchor:middle" o:gfxdata="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" fillcolor="#00c0ff" stroked="f" strokeweight="1pt">
-                      <v:stroke joinstyle="miter"/>
-                    </v:oval>
-                  </w:pict>
-                </mc:Fallback>
-              </mc:AlternateContent>
-            </w:r>
-            <w:r>
-              <w:rPr>
-                <w:rFonts w:ascii="Roboto" w:hAnsi="Roboto"/>
-                <w:b/>
-                <w:bCs/>
-                <w:i/>
-                <w:iCs/>
-                <w:sz w:val="21"/>
-                <w:szCs w:val="21"/>
-              </w:rPr>
-              <w:t>Workshop Manager and Trainer</w:t>
-            </w:r>
-          </w:p>
-        </w:tc>
-      </w:tr>
-      <w:tr>
-        <w:trPr>
-          <w:trHeight w:val="93"/>
-        </w:trPr>
-        <w:tc>
-          <w:tcPr>
-            <w:tcW w:w="8460" w:type="dxa"/>
-            <w:gridSpan w:val="8"/>
-          </w:tcPr>
-          <w:p>
-            <w:pPr>
-              <w:spacing w:line="276" w:lineRule="auto"/>
-              <w:rPr>
-                <w:rFonts w:ascii="Roboto" w:hAnsi="Roboto"/>
-                <w:sz w:val="20"/>
-                <w:szCs w:val="20"/>
-              </w:rPr>
-            </w:pPr>
-            <w:r>
-              <w:rPr>
-                <w:rFonts w:ascii="Roboto" w:hAnsi="Roboto"/>
-                <w:i/>
-                <w:iCs/>
-                <w:sz w:val="21"/>
-                <w:szCs w:val="21"/>
-              </w:rPr>
-              <w:t>Special Group of Interest in Programming Contest (SGIPC</w:t>
-            </w:r>
-            <w:r>
-              <w:rPr>
-                <w:rFonts w:ascii="Roboto" w:hAnsi="Roboto"/>
-                <w:i/>
-                <w:iCs/>
-                <w:sz w:val="21"/>
-                <w:szCs w:val="21"/>
-              </w:rPr>
-              <w:t>), KUET, Bangladesh</w:t>
-            </w:r>
-          </w:p>
-        </w:tc>
-        <w:tc>
-          <w:tcPr>
-            <w:tcW w:w="1620" w:type="dxa"/>
-          </w:tcPr>
-          <w:p>
-            <w:pPr>
-              <w:spacing w:line="276" w:lineRule="auto"/>
-              <w:jc w:val="right"/>
-              <w:rPr>
-                <w:rFonts w:ascii="Roboto" w:hAnsi="Roboto"/>
-                <w:sz w:val="20"/>
-                <w:szCs w:val="20"/>
-              </w:rPr>
-            </w:pPr>
-            <w:r>
-              <w:rPr>
-                <w:rFonts w:ascii="Roboto" w:hAnsi="Roboto"/>
-                <w:i/>
-                <w:iCs/>
-                <w:color w:val="0070C0"/>
-                <w:sz w:val="21"/>
-                <w:szCs w:val="21"/>
-              </w:rPr>
-              <w:t>201</w:t>
-            </w:r>
-            <w:r>
-              <w:rPr>
-                <w:rFonts w:ascii="Roboto" w:hAnsi="Roboto"/>
-                <w:i/>
-                <w:iCs/>
-                <w:color w:val="0070C0"/>
-                <w:sz w:val="21"/>
-                <w:szCs w:val="21"/>
-              </w:rPr>
-              <w:t>2</w:t>
-            </w:r>
-            <w:r>
-              <w:rPr>
-                <w:rFonts w:ascii="Roboto" w:hAnsi="Roboto"/>
-                <w:i/>
-                <w:iCs/>
-                <w:color w:val="0070C0"/>
-                <w:sz w:val="21"/>
-                <w:szCs w:val="21"/>
-              </w:rPr>
-              <w:t>-</w:t>
-            </w:r>
-            <w:r>
-              <w:rPr>
-                <w:rFonts w:ascii="Roboto" w:hAnsi="Roboto"/>
-                <w:i/>
-                <w:iCs/>
-                <w:color w:val="0070C0"/>
-                <w:sz w:val="21"/>
-                <w:szCs w:val="21"/>
-              </w:rPr>
-              <w:t>2015</w:t>
-            </w:r>
-          </w:p>
-        </w:tc>
-      </w:tr>
-      <w:tr>
-        <w:trPr>
-          <w:trHeight w:val="93"/>
-        </w:trPr>
-        <w:tc>
-          <w:tcPr>
-            <w:tcW w:w="10080" w:type="dxa"/>
+            <w:tcW w:w="10620" w:type="dxa"/>
             <w:gridSpan w:val="9"/>
           </w:tcPr>
           <w:p>
@@ -2251,7 +2219,7 @@
         </w:trPr>
         <w:tc>
           <w:tcPr>
-            <w:tcW w:w="10080" w:type="dxa"/>
+            <w:tcW w:w="10620" w:type="dxa"/>
             <w:gridSpan w:val="9"/>
           </w:tcPr>
           <w:p>
@@ -2369,7 +2337,7 @@
         </w:tc>
         <w:tc>
           <w:tcPr>
-            <w:tcW w:w="1620" w:type="dxa"/>
+            <w:tcW w:w="2160" w:type="dxa"/>
           </w:tcPr>
           <w:p>
             <w:pPr>
@@ -2414,8 +2382,8 @@
         </w:trPr>
         <w:tc>
           <w:tcPr>
-            <w:tcW w:w="10080" w:type="dxa"/>
-            <w:gridSpan w:val="9"/>
+            <w:tcW w:w="5310" w:type="dxa"/>
+            <w:gridSpan w:val="5"/>
           </w:tcPr>
           <w:p>
             <w:pPr>
@@ -2424,6 +2392,7 @@
                 <w:ilvl w:val="0"/>
                 <w:numId w:val="4"/>
               </w:numPr>
+              <w:jc w:val="both"/>
               <w:rPr>
                 <w:rFonts w:ascii="Roboto Light" w:hAnsi="Roboto Light"/>
                 <w:sz w:val="20"/>
@@ -2466,13 +2435,24 @@
               </w:rPr>
               <w:t xml:space="preserve"> Forwarding Daemon (NFD): (</w:t>
             </w:r>
-            <w:r>
-              <w:rPr>
-                <w:rFonts w:ascii="Roboto Light" w:hAnsi="Roboto Light"/>
-                <w:sz w:val="20"/>
-                <w:szCs w:val="20"/>
-              </w:rPr>
-              <w:t>https://named-data.net/doc/NFD/current/)</w:t>
+            <w:hyperlink r:id="rId14" w:history="1">
+              <w:r>
+                <w:rPr>
+                  <w:rStyle w:val="Hyperlink"/>
+                  <w:rFonts w:ascii="Roboto Light" w:hAnsi="Roboto Light"/>
+                  <w:sz w:val="20"/>
+                  <w:szCs w:val="20"/>
+                </w:rPr>
+                <w:t>https://named-data.net/doc/NFD/current/</w:t>
+              </w:r>
+            </w:hyperlink>
+            <w:r>
+              <w:rPr>
+                <w:rFonts w:ascii="Roboto Light" w:hAnsi="Roboto Light"/>
+                <w:sz w:val="20"/>
+                <w:szCs w:val="20"/>
+              </w:rPr>
+              <w:t>)</w:t>
             </w:r>
             <w:r>
               <w:rPr>
@@ -2481,6 +2461,14 @@
                 <w:szCs w:val="20"/>
               </w:rPr>
               <w:t>.</w:t>
+            </w:r>
+            <w:r>
+              <w:rPr>
+                <w:rFonts w:ascii="Roboto Light" w:hAnsi="Roboto Light"/>
+                <w:sz w:val="20"/>
+                <w:szCs w:val="20"/>
+              </w:rPr>
+              <w:t xml:space="preserve"> A network forward that evolves together with the NDN architecture.</w:t>
             </w:r>
           </w:p>
           <w:p>
@@ -2490,7 +2478,6 @@
                 <w:ilvl w:val="0"/>
                 <w:numId w:val="4"/>
               </w:numPr>
-              <w:spacing w:line="276" w:lineRule="auto"/>
               <w:jc w:val="both"/>
               <w:rPr>
                 <w:rFonts w:ascii="Roboto Light" w:hAnsi="Roboto Light"/>
@@ -2524,25 +2511,16 @@
                 <w:sz w:val="20"/>
                 <w:szCs w:val="20"/>
               </w:rPr>
-              <w:t>B</w:t>
-            </w:r>
-            <w:r>
-              <w:rPr>
-                <w:rFonts w:ascii="Roboto Light" w:hAnsi="Roboto Light"/>
-                <w:color w:val="000000" w:themeColor="text1"/>
-                <w:sz w:val="20"/>
-                <w:szCs w:val="20"/>
-              </w:rPr>
-              <w:t xml:space="preserve">uilt a weighted </w:t>
-            </w:r>
-            <w:r>
-              <w:rPr>
-                <w:rFonts w:ascii="Roboto Light" w:hAnsi="Roboto Light"/>
-                <w:color w:val="000000" w:themeColor="text1"/>
-                <w:sz w:val="20"/>
-                <w:szCs w:val="20"/>
-              </w:rPr>
-              <w:t xml:space="preserve">probability </w:t>
+              <w:t>Built a weighted</w:t>
+            </w:r>
+            <w:r>
+              <w:rPr>
+                <w:rFonts w:ascii="Roboto Light" w:hAnsi="Roboto Light"/>
+                <w:color w:val="000000" w:themeColor="text1"/>
+                <w:sz w:val="20"/>
+                <w:szCs w:val="20"/>
+              </w:rPr>
+              <w:t xml:space="preserve"> </w:t>
             </w:r>
             <w:r>
               <w:rPr>
@@ -2560,34 +2538,16 @@
                 <w:sz w:val="20"/>
                 <w:szCs w:val="20"/>
               </w:rPr>
-              <w:t>-</w:t>
-            </w:r>
-            <w:r>
-              <w:rPr>
-                <w:rFonts w:ascii="Roboto Light" w:hAnsi="Roboto Light"/>
-                <w:color w:val="000000" w:themeColor="text1"/>
-                <w:sz w:val="20"/>
-                <w:szCs w:val="20"/>
-              </w:rPr>
-              <w:t xml:space="preserve">based system </w:t>
-            </w:r>
-            <w:r>
-              <w:rPr>
-                <w:rFonts w:ascii="Roboto Light" w:hAnsi="Roboto Light"/>
-                <w:color w:val="000000" w:themeColor="text1"/>
-                <w:sz w:val="20"/>
-                <w:szCs w:val="20"/>
-              </w:rPr>
-              <w:t>to</w:t>
-            </w:r>
-            <w:r>
-              <w:rPr>
-                <w:rFonts w:ascii="Roboto Light" w:hAnsi="Roboto Light"/>
-                <w:color w:val="000000" w:themeColor="text1"/>
-                <w:sz w:val="20"/>
-                <w:szCs w:val="20"/>
-              </w:rPr>
-              <w:t xml:space="preserve"> supports multi-level</w:t>
+              <w:t xml:space="preserve"> probability</w:t>
+            </w:r>
+            <w:r>
+              <w:rPr>
+                <w:rFonts w:ascii="Roboto Light" w:hAnsi="Roboto Light"/>
+                <w:color w:val="000000" w:themeColor="text1"/>
+                <w:sz w:val="20"/>
+                <w:szCs w:val="20"/>
+              </w:rPr>
+              <w:t>-based system to support multi-level</w:t>
             </w:r>
             <w:r>
               <w:rPr>
@@ -2623,7 +2583,16 @@
                 <w:sz w:val="20"/>
                 <w:szCs w:val="20"/>
               </w:rPr>
-              <w:t xml:space="preserve"> medical literature. Near </w:t>
+              <w:t xml:space="preserve"> medical literature. </w:t>
+            </w:r>
+            <w:r>
+              <w:rPr>
+                <w:rFonts w:ascii="Roboto Light" w:hAnsi="Roboto Light"/>
+                <w:color w:val="000000" w:themeColor="text1"/>
+                <w:sz w:val="20"/>
+                <w:szCs w:val="20"/>
+              </w:rPr>
+              <w:t xml:space="preserve">Near </w:t>
             </w:r>
             <w:proofErr w:type="spellStart"/>
             <w:r>
@@ -2643,7 +2612,25 @@
                 <w:sz w:val="20"/>
                 <w:szCs w:val="20"/>
               </w:rPr>
-              <w:t xml:space="preserve"> performance with significant lower training time. </w:t>
+              <w:t xml:space="preserve"> performance with s</w:t>
+            </w:r>
+            <w:r>
+              <w:rPr>
+                <w:rFonts w:ascii="Roboto Light" w:hAnsi="Roboto Light"/>
+                <w:color w:val="000000" w:themeColor="text1"/>
+                <w:sz w:val="20"/>
+                <w:szCs w:val="20"/>
+              </w:rPr>
+              <w:t xml:space="preserve">ignificantly </w:t>
+            </w:r>
+            <w:r>
+              <w:rPr>
+                <w:rFonts w:ascii="Roboto Light" w:hAnsi="Roboto Light"/>
+                <w:color w:val="000000" w:themeColor="text1"/>
+                <w:sz w:val="20"/>
+                <w:szCs w:val="20"/>
+              </w:rPr>
+              <w:t xml:space="preserve">lower training time. </w:t>
             </w:r>
             <w:r>
               <w:rPr>
@@ -2697,13 +2684,12 @@
                 <w:ilvl w:val="0"/>
                 <w:numId w:val="4"/>
               </w:numPr>
-              <w:spacing w:line="276" w:lineRule="auto"/>
               <w:jc w:val="both"/>
               <w:rPr>
                 <w:rFonts w:ascii="Roboto Light" w:hAnsi="Roboto Light"/>
                 <w:color w:val="000000" w:themeColor="text1"/>
-                <w:sz w:val="20"/>
-                <w:szCs w:val="20"/>
+                <w:sz w:val="21"/>
+                <w:szCs w:val="21"/>
               </w:rPr>
             </w:pPr>
             <w:r>
@@ -2713,7 +2699,7 @@
                 <w:sz w:val="20"/>
                 <w:szCs w:val="20"/>
               </w:rPr>
-              <w:t>DBMS</w:t>
+              <w:t>Information Retrieval</w:t>
             </w:r>
             <w:r>
               <w:rPr>
@@ -2731,19 +2717,62 @@
                 <w:sz w:val="20"/>
                 <w:szCs w:val="20"/>
               </w:rPr>
-              <w:t xml:space="preserve">Implemented </w:t>
-            </w:r>
-            <w:proofErr w:type="spellStart"/>
-            <w:r>
-              <w:rPr>
-                <w:rFonts w:ascii="Roboto Light" w:hAnsi="Roboto Light"/>
-                <w:color w:val="000000" w:themeColor="text1"/>
-                <w:sz w:val="20"/>
-                <w:szCs w:val="20"/>
-              </w:rPr>
-              <w:t>heapfile</w:t>
-            </w:r>
-            <w:proofErr w:type="spellEnd"/>
+              <w:t>Built a</w:t>
+            </w:r>
+            <w:r>
+              <w:rPr>
+                <w:rFonts w:ascii="Roboto Light" w:hAnsi="Roboto Light"/>
+                <w:color w:val="000000" w:themeColor="text1"/>
+                <w:sz w:val="20"/>
+                <w:szCs w:val="20"/>
+              </w:rPr>
+              <w:t xml:space="preserve"> (part of) Watson</w:t>
+            </w:r>
+            <w:r>
+              <w:rPr>
+                <w:rFonts w:ascii="Roboto Light" w:hAnsi="Roboto Light"/>
+                <w:color w:val="000000" w:themeColor="text1"/>
+                <w:sz w:val="20"/>
+                <w:szCs w:val="20"/>
+              </w:rPr>
+              <w:t xml:space="preserve"> to</w:t>
+            </w:r>
+            <w:r>
+              <w:rPr>
+                <w:rFonts w:ascii="Roboto Light" w:hAnsi="Roboto Light"/>
+                <w:color w:val="000000" w:themeColor="text1"/>
+                <w:sz w:val="20"/>
+                <w:szCs w:val="20"/>
+              </w:rPr>
+              <w:t xml:space="preserve"> index and</w:t>
+            </w:r>
+            <w:r>
+              <w:rPr>
+                <w:rFonts w:ascii="Roboto Light" w:hAnsi="Roboto Light"/>
+                <w:color w:val="000000" w:themeColor="text1"/>
+                <w:sz w:val="20"/>
+                <w:szCs w:val="20"/>
+              </w:rPr>
+              <w:t xml:space="preserve"> retrieve top relevant </w:t>
+            </w:r>
+            <w:r>
+              <w:rPr>
+                <w:rFonts w:ascii="Roboto Light" w:hAnsi="Roboto Light"/>
+                <w:color w:val="000000" w:themeColor="text1"/>
+                <w:sz w:val="20"/>
+                <w:szCs w:val="20"/>
+              </w:rPr>
+              <w:t>Wiki</w:t>
+            </w:r>
+            <w:r>
+              <w:rPr>
+                <w:rFonts w:ascii="Roboto Light" w:hAnsi="Roboto Light"/>
+                <w:color w:val="000000" w:themeColor="text1"/>
+                <w:sz w:val="20"/>
+                <w:szCs w:val="20"/>
+              </w:rPr>
+              <w:t>pedia</w:t>
+            </w:r>
             <w:r>
               <w:rPr>
                 <w:rFonts w:ascii="Roboto Light" w:hAnsi="Roboto Light"/>
@@ -2760,51 +2789,62 @@
                 <w:sz w:val="20"/>
                 <w:szCs w:val="20"/>
               </w:rPr>
-              <w:t>manager,</w:t>
-            </w:r>
-            <w:r>
-              <w:rPr>
-                <w:rFonts w:ascii="Roboto Light" w:hAnsi="Roboto Light"/>
-                <w:color w:val="000000" w:themeColor="text1"/>
-                <w:sz w:val="20"/>
-                <w:szCs w:val="20"/>
-              </w:rPr>
-              <w:t xml:space="preserve"> buffer manager, B+ tree</w:t>
-            </w:r>
-            <w:r>
-              <w:rPr>
-                <w:rFonts w:ascii="Roboto Light" w:hAnsi="Roboto Light"/>
-                <w:color w:val="000000" w:themeColor="text1"/>
-                <w:sz w:val="20"/>
-                <w:szCs w:val="20"/>
-              </w:rPr>
-              <w:t xml:space="preserve"> of a MINIBASE database system</w:t>
-            </w:r>
-            <w:r>
-              <w:rPr>
-                <w:rFonts w:ascii="Roboto Light" w:hAnsi="Roboto Light"/>
-                <w:color w:val="000000" w:themeColor="text1"/>
-                <w:sz w:val="20"/>
-                <w:szCs w:val="20"/>
-              </w:rPr>
-              <w:t xml:space="preserve">. </w:t>
-            </w:r>
-            <w:r>
-              <w:rPr>
-                <w:rFonts w:ascii="Roboto" w:hAnsi="Roboto"/>
-                <w:i/>
-                <w:iCs/>
-                <w:color w:val="000000" w:themeColor="text1"/>
-                <w:sz w:val="20"/>
-                <w:szCs w:val="20"/>
-              </w:rPr>
-              <w:t>Tool: C</w:t>
-            </w:r>
-            <w:r>
-              <w:rPr>
-                <w:rFonts w:ascii="Roboto" w:hAnsi="Roboto"/>
-                <w:i/>
-                <w:iCs/>
+              <w:t>pages for short queries</w:t>
+            </w:r>
+            <w:r>
+              <w:rPr>
+                <w:rFonts w:ascii="Roboto Light" w:hAnsi="Roboto Light"/>
+                <w:color w:val="000000" w:themeColor="text1"/>
+                <w:sz w:val="20"/>
+                <w:szCs w:val="20"/>
+              </w:rPr>
+              <w:t xml:space="preserve"> similar to the Jeopardy game</w:t>
+            </w:r>
+            <w:r>
+              <w:rPr>
+                <w:rFonts w:ascii="Roboto Light" w:hAnsi="Roboto Light"/>
+                <w:color w:val="000000" w:themeColor="text1"/>
+                <w:sz w:val="20"/>
+                <w:szCs w:val="20"/>
+              </w:rPr>
+              <w:t xml:space="preserve">. Built a spam classifier. </w:t>
+            </w:r>
+            <w:r>
+              <w:rPr>
+                <w:rFonts w:ascii="Roboto" w:hAnsi="Roboto"/>
+                <w:i/>
+                <w:iCs/>
+                <w:color w:val="000000" w:themeColor="text1"/>
+                <w:sz w:val="20"/>
+                <w:szCs w:val="20"/>
+              </w:rPr>
+              <w:t>Tools: Scala, Lucene,</w:t>
+            </w:r>
+            <w:r>
+              <w:rPr>
+                <w:rFonts w:ascii="Roboto" w:hAnsi="Roboto"/>
+                <w:i/>
+                <w:iCs/>
+                <w:color w:val="000000" w:themeColor="text1"/>
+                <w:sz w:val="20"/>
+                <w:szCs w:val="20"/>
+              </w:rPr>
+              <w:t xml:space="preserve"> </w:t>
+            </w:r>
+            <w:r>
+              <w:rPr>
+                <w:rFonts w:ascii="Roboto" w:hAnsi="Roboto"/>
+                <w:i/>
+                <w:iCs/>
+                <w:color w:val="000000" w:themeColor="text1"/>
+                <w:sz w:val="20"/>
+                <w:szCs w:val="20"/>
+              </w:rPr>
+              <w:t>Maven</w:t>
+            </w:r>
+            <w:r>
+              <w:rPr>
+                <w:rFonts w:ascii="Roboto Light" w:hAnsi="Roboto Light"/>
                 <w:color w:val="000000" w:themeColor="text1"/>
                 <w:sz w:val="20"/>
                 <w:szCs w:val="20"/>
@@ -2812,6 +2852,28 @@
               <w:t>.</w:t>
             </w:r>
           </w:p>
+        </w:tc>
+        <w:tc>
+          <w:tcPr>
+            <w:tcW w:w="270" w:type="dxa"/>
+          </w:tcPr>
+          <w:p>
+            <w:pPr>
+              <w:jc w:val="both"/>
+              <w:rPr>
+                <w:rFonts w:ascii="Roboto Light" w:hAnsi="Roboto Light"/>
+                <w:color w:val="000000" w:themeColor="text1"/>
+                <w:sz w:val="21"/>
+                <w:szCs w:val="21"/>
+              </w:rPr>
+            </w:pPr>
+          </w:p>
+        </w:tc>
+        <w:tc>
+          <w:tcPr>
+            <w:tcW w:w="5040" w:type="dxa"/>
+            <w:gridSpan w:val="3"/>
+          </w:tcPr>
           <w:p>
             <w:pPr>
               <w:pStyle w:val="ListParagraph"/>
@@ -2819,13 +2881,12 @@
                 <w:ilvl w:val="0"/>
                 <w:numId w:val="4"/>
               </w:numPr>
-              <w:spacing w:line="276" w:lineRule="auto"/>
               <w:jc w:val="both"/>
               <w:rPr>
                 <w:rFonts w:ascii="Roboto Light" w:hAnsi="Roboto Light"/>
                 <w:color w:val="000000" w:themeColor="text1"/>
-                <w:sz w:val="20"/>
-                <w:szCs w:val="20"/>
+                <w:sz w:val="21"/>
+                <w:szCs w:val="21"/>
               </w:rPr>
             </w:pPr>
             <w:r>
@@ -2835,7 +2896,7 @@
                 <w:sz w:val="20"/>
                 <w:szCs w:val="20"/>
               </w:rPr>
-              <w:t>Information Retrieval</w:t>
+              <w:t>DBMS</w:t>
             </w:r>
             <w:r>
               <w:rPr>
@@ -2853,53 +2914,89 @@
                 <w:sz w:val="20"/>
                 <w:szCs w:val="20"/>
               </w:rPr>
-              <w:t xml:space="preserve">Built an end-to-end system </w:t>
-            </w:r>
-            <w:r>
-              <w:rPr>
-                <w:rFonts w:ascii="Roboto Light" w:hAnsi="Roboto Light"/>
-                <w:color w:val="000000" w:themeColor="text1"/>
-                <w:sz w:val="20"/>
-                <w:szCs w:val="20"/>
-              </w:rPr>
-              <w:t xml:space="preserve">that indexes a large Wikipedia corpus to retrieve top relevant pages for short queries similar to Jeopardy game. Built a spam classifier. </w:t>
-            </w:r>
-            <w:r>
-              <w:rPr>
-                <w:rFonts w:ascii="Roboto" w:hAnsi="Roboto"/>
-                <w:i/>
-                <w:iCs/>
-                <w:color w:val="000000" w:themeColor="text1"/>
-                <w:sz w:val="20"/>
-                <w:szCs w:val="20"/>
-              </w:rPr>
-              <w:t xml:space="preserve">Tools: Scala, Lucene, </w:t>
-            </w:r>
-            <w:r>
-              <w:rPr>
-                <w:rFonts w:ascii="Roboto" w:hAnsi="Roboto"/>
-                <w:i/>
-                <w:iCs/>
-                <w:color w:val="000000" w:themeColor="text1"/>
-                <w:sz w:val="20"/>
-                <w:szCs w:val="20"/>
-              </w:rPr>
-              <w:t xml:space="preserve">Apache </w:t>
-            </w:r>
-            <w:r>
-              <w:rPr>
-                <w:rFonts w:ascii="Roboto" w:hAnsi="Roboto"/>
-                <w:i/>
-                <w:iCs/>
-                <w:color w:val="000000" w:themeColor="text1"/>
-                <w:sz w:val="20"/>
-                <w:szCs w:val="20"/>
-              </w:rPr>
-              <w:t>Maven</w:t>
-            </w:r>
-            <w:r>
-              <w:rPr>
-                <w:rFonts w:ascii="Roboto Light" w:hAnsi="Roboto Light"/>
+              <w:t xml:space="preserve">Implemented </w:t>
+            </w:r>
+            <w:proofErr w:type="spellStart"/>
+            <w:r>
+              <w:rPr>
+                <w:rFonts w:ascii="Roboto Light" w:hAnsi="Roboto Light"/>
+                <w:color w:val="000000" w:themeColor="text1"/>
+                <w:sz w:val="20"/>
+                <w:szCs w:val="20"/>
+              </w:rPr>
+              <w:t>heapfile</w:t>
+            </w:r>
+            <w:proofErr w:type="spellEnd"/>
+            <w:r>
+              <w:rPr>
+                <w:rFonts w:ascii="Roboto Light" w:hAnsi="Roboto Light"/>
+                <w:color w:val="000000" w:themeColor="text1"/>
+                <w:sz w:val="20"/>
+                <w:szCs w:val="20"/>
+              </w:rPr>
+              <w:t>,</w:t>
+            </w:r>
+            <w:r>
+              <w:rPr>
+                <w:rFonts w:ascii="Roboto Light" w:hAnsi="Roboto Light"/>
+                <w:color w:val="000000" w:themeColor="text1"/>
+                <w:sz w:val="20"/>
+                <w:szCs w:val="20"/>
+              </w:rPr>
+              <w:t xml:space="preserve"> buffer manager</w:t>
+            </w:r>
+            <w:r>
+              <w:rPr>
+                <w:rFonts w:ascii="Roboto Light" w:hAnsi="Roboto Light"/>
+                <w:color w:val="000000" w:themeColor="text1"/>
+                <w:sz w:val="20"/>
+                <w:szCs w:val="20"/>
+              </w:rPr>
+              <w:t xml:space="preserve"> and</w:t>
+            </w:r>
+            <w:r>
+              <w:rPr>
+                <w:rFonts w:ascii="Roboto Light" w:hAnsi="Roboto Light"/>
+                <w:color w:val="000000" w:themeColor="text1"/>
+                <w:sz w:val="20"/>
+                <w:szCs w:val="20"/>
+              </w:rPr>
+              <w:t xml:space="preserve"> B+ tree</w:t>
+            </w:r>
+            <w:r>
+              <w:rPr>
+                <w:rFonts w:ascii="Roboto Light" w:hAnsi="Roboto Light"/>
+                <w:color w:val="000000" w:themeColor="text1"/>
+                <w:sz w:val="20"/>
+                <w:szCs w:val="20"/>
+              </w:rPr>
+              <w:t xml:space="preserve"> of a MINIBASE database system</w:t>
+            </w:r>
+            <w:r>
+              <w:rPr>
+                <w:rFonts w:ascii="Roboto Light" w:hAnsi="Roboto Light"/>
+                <w:color w:val="000000" w:themeColor="text1"/>
+                <w:sz w:val="20"/>
+                <w:szCs w:val="20"/>
+              </w:rPr>
+              <w:t xml:space="preserve">. </w:t>
+            </w:r>
+            <w:r>
+              <w:rPr>
+                <w:rFonts w:ascii="Roboto" w:hAnsi="Roboto"/>
+                <w:i/>
+                <w:iCs/>
+                <w:color w:val="000000" w:themeColor="text1"/>
+                <w:sz w:val="20"/>
+                <w:szCs w:val="20"/>
+              </w:rPr>
+              <w:t>Tool: C</w:t>
+            </w:r>
+            <w:r>
+              <w:rPr>
+                <w:rFonts w:ascii="Roboto" w:hAnsi="Roboto"/>
+                <w:i/>
+                <w:iCs/>
                 <w:color w:val="000000" w:themeColor="text1"/>
                 <w:sz w:val="20"/>
                 <w:szCs w:val="20"/>
@@ -2914,7 +3011,6 @@
                 <w:ilvl w:val="0"/>
                 <w:numId w:val="4"/>
               </w:numPr>
-              <w:spacing w:line="276" w:lineRule="auto"/>
               <w:jc w:val="both"/>
               <w:rPr>
                 <w:rFonts w:ascii="Roboto Light" w:hAnsi="Roboto Light"/>
@@ -2939,6 +3035,107 @@
                 <w:sz w:val="20"/>
                 <w:szCs w:val="20"/>
               </w:rPr>
+              <w:t>: Implemented</w:t>
+            </w:r>
+            <w:r>
+              <w:rPr>
+                <w:rFonts w:ascii="Roboto Light" w:hAnsi="Roboto Light"/>
+                <w:color w:val="000000" w:themeColor="text1"/>
+                <w:sz w:val="20"/>
+                <w:szCs w:val="20"/>
+              </w:rPr>
+              <w:t xml:space="preserve"> a software</w:t>
+            </w:r>
+            <w:r>
+              <w:rPr>
+                <w:rFonts w:ascii="Roboto Light" w:hAnsi="Roboto Light"/>
+                <w:color w:val="000000" w:themeColor="text1"/>
+                <w:sz w:val="20"/>
+                <w:szCs w:val="20"/>
+              </w:rPr>
+              <w:t xml:space="preserve"> </w:t>
+            </w:r>
+            <w:r>
+              <w:rPr>
+                <w:rFonts w:ascii="Roboto Light" w:hAnsi="Roboto Light"/>
+                <w:color w:val="000000" w:themeColor="text1"/>
+                <w:sz w:val="20"/>
+                <w:szCs w:val="20"/>
+              </w:rPr>
+              <w:t>router with ARP and PWOSPF protocol</w:t>
+            </w:r>
+            <w:r>
+              <w:rPr>
+                <w:rFonts w:ascii="Roboto Light" w:hAnsi="Roboto Light"/>
+                <w:color w:val="000000" w:themeColor="text1"/>
+                <w:sz w:val="20"/>
+                <w:szCs w:val="20"/>
+              </w:rPr>
+              <w:t xml:space="preserve"> supporting link failure</w:t>
+            </w:r>
+            <w:r>
+              <w:rPr>
+                <w:rFonts w:ascii="Roboto Light" w:hAnsi="Roboto Light"/>
+                <w:color w:val="000000" w:themeColor="text1"/>
+                <w:sz w:val="20"/>
+                <w:szCs w:val="20"/>
+              </w:rPr>
+              <w:t xml:space="preserve">. </w:t>
+            </w:r>
+            <w:r>
+              <w:rPr>
+                <w:rFonts w:ascii="Roboto" w:hAnsi="Roboto"/>
+                <w:i/>
+                <w:iCs/>
+                <w:color w:val="000000" w:themeColor="text1"/>
+                <w:sz w:val="20"/>
+                <w:szCs w:val="20"/>
+              </w:rPr>
+              <w:t>Tool: C</w:t>
+            </w:r>
+            <w:r>
+              <w:rPr>
+                <w:rFonts w:ascii="Roboto" w:hAnsi="Roboto"/>
+                <w:i/>
+                <w:iCs/>
+                <w:color w:val="000000" w:themeColor="text1"/>
+                <w:sz w:val="20"/>
+                <w:szCs w:val="20"/>
+              </w:rPr>
+              <w:t>.</w:t>
+            </w:r>
+          </w:p>
+          <w:p>
+            <w:pPr>
+              <w:pStyle w:val="ListParagraph"/>
+              <w:numPr>
+                <w:ilvl w:val="0"/>
+                <w:numId w:val="4"/>
+              </w:numPr>
+              <w:jc w:val="both"/>
+              <w:rPr>
+                <w:rFonts w:ascii="Roboto Light" w:hAnsi="Roboto Light"/>
+                <w:color w:val="000000" w:themeColor="text1"/>
+                <w:sz w:val="20"/>
+                <w:szCs w:val="20"/>
+              </w:rPr>
+            </w:pPr>
+            <w:r>
+              <w:rPr>
+                <w:rFonts w:ascii="Roboto Medium" w:hAnsi="Roboto Medium"/>
+                <w:color w:val="000000" w:themeColor="text1"/>
+                <w:sz w:val="20"/>
+                <w:szCs w:val="20"/>
+              </w:rPr>
+              <w:t>Hackathon</w:t>
+            </w:r>
+            <w:r>
+              <w:rPr>
+                <w:rFonts w:ascii="Roboto Light" w:hAnsi="Roboto Light"/>
+                <w:color w:val="000000" w:themeColor="text1"/>
+                <w:sz w:val="20"/>
+                <w:szCs w:val="20"/>
+              </w:rPr>
               <w:t xml:space="preserve">: </w:t>
             </w:r>
             <w:r>
@@ -2948,16 +3145,17 @@
                 <w:sz w:val="20"/>
                 <w:szCs w:val="20"/>
               </w:rPr>
-              <w:t>Implemented</w:t>
-            </w:r>
-            <w:r>
-              <w:rPr>
-                <w:rFonts w:ascii="Roboto Light" w:hAnsi="Roboto Light"/>
-                <w:color w:val="000000" w:themeColor="text1"/>
-                <w:sz w:val="20"/>
-                <w:szCs w:val="20"/>
-              </w:rPr>
-              <w:t xml:space="preserve"> a software</w:t>
+              <w:t>2</w:t>
+            </w:r>
+            <w:r>
+              <w:rPr>
+                <w:rFonts w:ascii="Roboto Light" w:hAnsi="Roboto Light"/>
+                <w:color w:val="000000" w:themeColor="text1"/>
+                <w:sz w:val="20"/>
+                <w:szCs w:val="20"/>
+                <w:vertAlign w:val="superscript"/>
+              </w:rPr>
+              <w:t>nd</w:t>
             </w:r>
             <w:r>
               <w:rPr>
@@ -2975,52 +3173,68 @@
                 <w:sz w:val="20"/>
                 <w:szCs w:val="20"/>
               </w:rPr>
-              <w:t>router with ARP and PWOSPF protocol</w:t>
-            </w:r>
-            <w:r>
-              <w:rPr>
-                <w:rFonts w:ascii="Roboto Light" w:hAnsi="Roboto Light"/>
-                <w:color w:val="000000" w:themeColor="text1"/>
-                <w:sz w:val="20"/>
-                <w:szCs w:val="20"/>
-              </w:rPr>
-              <w:t xml:space="preserve"> supporting link failure</w:t>
-            </w:r>
-            <w:r>
-              <w:rPr>
-                <w:rFonts w:ascii="Roboto Light" w:hAnsi="Roboto Light"/>
-                <w:color w:val="000000" w:themeColor="text1"/>
-                <w:sz w:val="20"/>
-                <w:szCs w:val="20"/>
-              </w:rPr>
-              <w:t xml:space="preserve">. </w:t>
-            </w:r>
-            <w:r>
-              <w:rPr>
-                <w:rFonts w:ascii="Roboto" w:hAnsi="Roboto"/>
-                <w:i/>
-                <w:iCs/>
-                <w:color w:val="000000" w:themeColor="text1"/>
-                <w:sz w:val="20"/>
-                <w:szCs w:val="20"/>
-              </w:rPr>
-              <w:t>Tool: C</w:t>
-            </w:r>
-            <w:r>
-              <w:rPr>
-                <w:rFonts w:ascii="Roboto" w:hAnsi="Roboto"/>
-                <w:i/>
-                <w:iCs/>
-                <w:color w:val="000000" w:themeColor="text1"/>
-                <w:sz w:val="20"/>
-                <w:szCs w:val="20"/>
-              </w:rPr>
-              <w:t>.</w:t>
-            </w:r>
-          </w:p>
-          <w:p>
-            <w:pPr>
-              <w:spacing w:line="276" w:lineRule="auto"/>
+              <w:t>Runner-up in 8</w:t>
+            </w:r>
+            <w:r>
+              <w:rPr>
+                <w:rFonts w:ascii="Roboto Light" w:hAnsi="Roboto Light"/>
+                <w:color w:val="000000" w:themeColor="text1"/>
+                <w:sz w:val="20"/>
+                <w:szCs w:val="20"/>
+                <w:vertAlign w:val="superscript"/>
+              </w:rPr>
+              <w:t>th</w:t>
+            </w:r>
+            <w:r>
+              <w:rPr>
+                <w:rFonts w:ascii="Roboto Light" w:hAnsi="Roboto Light"/>
+                <w:color w:val="000000" w:themeColor="text1"/>
+                <w:sz w:val="20"/>
+                <w:szCs w:val="20"/>
+              </w:rPr>
+              <w:t xml:space="preserve"> and Winner in 6</w:t>
+            </w:r>
+            <w:r>
+              <w:rPr>
+                <w:rFonts w:ascii="Roboto Light" w:hAnsi="Roboto Light"/>
+                <w:color w:val="000000" w:themeColor="text1"/>
+                <w:sz w:val="20"/>
+                <w:szCs w:val="20"/>
+                <w:vertAlign w:val="superscript"/>
+              </w:rPr>
+              <w:t>th</w:t>
+            </w:r>
+            <w:r>
+              <w:rPr>
+                <w:rFonts w:ascii="Roboto Light" w:hAnsi="Roboto Light"/>
+                <w:color w:val="000000" w:themeColor="text1"/>
+                <w:sz w:val="20"/>
+                <w:szCs w:val="20"/>
+              </w:rPr>
+              <w:t xml:space="preserve"> and 4</w:t>
+            </w:r>
+            <w:r>
+              <w:rPr>
+                <w:rFonts w:ascii="Roboto Light" w:hAnsi="Roboto Light"/>
+                <w:color w:val="000000" w:themeColor="text1"/>
+                <w:sz w:val="20"/>
+                <w:szCs w:val="20"/>
+                <w:vertAlign w:val="superscript"/>
+              </w:rPr>
+              <w:t>th</w:t>
+            </w:r>
+            <w:r>
+              <w:rPr>
+                <w:rFonts w:ascii="Roboto Light" w:hAnsi="Roboto Light"/>
+                <w:color w:val="000000" w:themeColor="text1"/>
+                <w:sz w:val="20"/>
+                <w:szCs w:val="20"/>
+              </w:rPr>
+              <w:t xml:space="preserve"> NDN Hackathon.</w:t>
+            </w:r>
+          </w:p>
+          <w:p>
+            <w:pPr>
               <w:jc w:val="both"/>
               <w:rPr>
                 <w:rFonts w:ascii="Roboto Light" w:hAnsi="Roboto Light"/>
@@ -3059,7 +3273,31 @@
                 <w:sz w:val="20"/>
                 <w:szCs w:val="20"/>
               </w:rPr>
-              <w:t xml:space="preserve">Algorithms in NLP; Database Systems and Implementation; Text Retrieval &amp; Web Search; </w:t>
+              <w:t>Algorithms in NLP; Database Systems and Implementation; Text Retrieval &amp; Web Search;</w:t>
+            </w:r>
+            <w:r>
+              <w:rPr>
+                <w:rFonts w:ascii="Roboto Light" w:hAnsi="Roboto Light"/>
+                <w:sz w:val="20"/>
+                <w:szCs w:val="20"/>
+              </w:rPr>
+              <w:t xml:space="preserve"> Algorithms in Bioinformatics</w:t>
+            </w:r>
+            <w:r>
+              <w:rPr>
+                <w:rFonts w:ascii="Roboto Light" w:hAnsi="Roboto Light"/>
+                <w:sz w:val="20"/>
+                <w:szCs w:val="20"/>
+              </w:rPr>
+              <w:t xml:space="preserve">; </w:t>
+            </w:r>
+            <w:r>
+              <w:rPr>
+                <w:rFonts w:ascii="Roboto Light" w:hAnsi="Roboto Light"/>
+                <w:sz w:val="20"/>
+                <w:szCs w:val="20"/>
+              </w:rPr>
+              <w:t xml:space="preserve">Principles of Computer Networks; </w:t>
             </w:r>
             <w:r>
               <w:rPr>
@@ -3075,23 +3313,15 @@
                 <w:sz w:val="20"/>
                 <w:szCs w:val="20"/>
               </w:rPr>
-              <w:t>;</w:t>
-            </w:r>
-            <w:r>
-              <w:rPr>
-                <w:rFonts w:ascii="Roboto Light" w:hAnsi="Roboto Light"/>
-                <w:sz w:val="20"/>
-                <w:szCs w:val="20"/>
-              </w:rPr>
-              <w:t xml:space="preserve"> Algorithms in Bioinformatics</w:t>
-            </w:r>
-            <w:r>
-              <w:rPr>
-                <w:rFonts w:ascii="Roboto Light" w:hAnsi="Roboto Light"/>
-                <w:sz w:val="20"/>
-                <w:szCs w:val="20"/>
-              </w:rPr>
-              <w:t>; Computer Networks; Computer Graphics;</w:t>
+              <w:t xml:space="preserve">; </w:t>
+            </w:r>
+            <w:r>
+              <w:rPr>
+                <w:rFonts w:ascii="Roboto Light" w:hAnsi="Roboto Light"/>
+                <w:sz w:val="20"/>
+                <w:szCs w:val="20"/>
+              </w:rPr>
+              <w:t>Computer Graphics;</w:t>
             </w:r>
             <w:r>
               <w:rPr>
@@ -3111,6 +3341,8 @@
             </w:r>
           </w:p>
         </w:tc>
+        <w:bookmarkStart w:id="0" w:name="_GoBack"/>
+        <w:bookmarkEnd w:id="0"/>
       </w:tr>
       <w:tr>
         <w:trPr>
@@ -3118,7 +3350,7 @@
         </w:trPr>
         <w:tc>
           <w:tcPr>
-            <w:tcW w:w="10080" w:type="dxa"/>
+            <w:tcW w:w="10620" w:type="dxa"/>
             <w:gridSpan w:val="9"/>
           </w:tcPr>
           <w:p>
@@ -3130,8 +3362,6 @@
                 <w:szCs w:val="15"/>
               </w:rPr>
             </w:pPr>
-            <w:bookmarkStart w:id="0" w:name="_GoBack"/>
-            <w:bookmarkEnd w:id="0"/>
           </w:p>
         </w:tc>
       </w:tr>
@@ -3283,7 +3513,7 @@
         </w:tc>
         <w:tc>
           <w:tcPr>
-            <w:tcW w:w="1620" w:type="dxa"/>
+            <w:tcW w:w="2160" w:type="dxa"/>
             <w:vAlign w:val="center"/>
           </w:tcPr>
           <w:p>
@@ -3329,8 +3559,8 @@
         </w:trPr>
         <w:tc>
           <w:tcPr>
-            <w:tcW w:w="10080" w:type="dxa"/>
-            <w:gridSpan w:val="9"/>
+            <w:tcW w:w="5310" w:type="dxa"/>
+            <w:gridSpan w:val="5"/>
           </w:tcPr>
           <w:p>
             <w:pPr>
@@ -3339,7 +3569,6 @@
                 <w:ilvl w:val="0"/>
                 <w:numId w:val="4"/>
               </w:numPr>
-              <w:spacing w:line="276" w:lineRule="auto"/>
               <w:jc w:val="both"/>
               <w:rPr>
                 <w:rFonts w:ascii="Roboto Light" w:hAnsi="Roboto Light"/>
@@ -3423,7 +3652,6 @@
                 <w:ilvl w:val="0"/>
                 <w:numId w:val="4"/>
               </w:numPr>
-              <w:spacing w:line="276" w:lineRule="auto"/>
               <w:jc w:val="both"/>
               <w:rPr>
                 <w:rFonts w:ascii="Roboto Light" w:hAnsi="Roboto Light"/>
@@ -3457,16 +3685,7 @@
                 <w:sz w:val="20"/>
                 <w:szCs w:val="20"/>
               </w:rPr>
-              <w:t xml:space="preserve">Implemented a </w:t>
-            </w:r>
-            <w:r>
-              <w:rPr>
-                <w:rFonts w:ascii="Roboto Light" w:hAnsi="Roboto Light"/>
-                <w:color w:val="000000" w:themeColor="text1"/>
-                <w:sz w:val="20"/>
-                <w:szCs w:val="20"/>
-              </w:rPr>
-              <w:t>gas station automation software,</w:t>
+              <w:t>Implemented a gas station automation software,</w:t>
             </w:r>
             <w:r>
               <w:rPr>
@@ -3529,7 +3748,6 @@
                 <w:ilvl w:val="0"/>
                 <w:numId w:val="4"/>
               </w:numPr>
-              <w:spacing w:line="276" w:lineRule="auto"/>
               <w:jc w:val="both"/>
               <w:rPr>
                 <w:rFonts w:ascii="Roboto Light" w:hAnsi="Roboto Light"/>
@@ -3545,6 +3763,69 @@
                 <w:sz w:val="20"/>
                 <w:szCs w:val="20"/>
               </w:rPr>
+              <w:t>Hackathon</w:t>
+            </w:r>
+            <w:r>
+              <w:rPr>
+                <w:rFonts w:ascii="Roboto Light" w:hAnsi="Roboto Light"/>
+                <w:color w:val="000000" w:themeColor="text1"/>
+                <w:sz w:val="20"/>
+                <w:szCs w:val="20"/>
+              </w:rPr>
+              <w:t xml:space="preserve">: </w:t>
+            </w:r>
+            <w:r>
+              <w:rPr>
+                <w:rFonts w:ascii="Roboto Light" w:hAnsi="Roboto Light"/>
+                <w:color w:val="000000" w:themeColor="text1"/>
+                <w:sz w:val="20"/>
+                <w:szCs w:val="20"/>
+              </w:rPr>
+              <w:t>Winner- Water hackathon, World Bank (‘12).</w:t>
+            </w:r>
+          </w:p>
+        </w:tc>
+        <w:tc>
+          <w:tcPr>
+            <w:tcW w:w="270" w:type="dxa"/>
+          </w:tcPr>
+          <w:p>
+            <w:pPr>
+              <w:jc w:val="both"/>
+              <w:rPr>
+                <w:rFonts w:ascii="Roboto Light" w:hAnsi="Roboto Light"/>
+                <w:sz w:val="20"/>
+                <w:szCs w:val="20"/>
+              </w:rPr>
+            </w:pPr>
+          </w:p>
+        </w:tc>
+        <w:tc>
+          <w:tcPr>
+            <w:tcW w:w="5040" w:type="dxa"/>
+            <w:gridSpan w:val="3"/>
+          </w:tcPr>
+          <w:p>
+            <w:pPr>
+              <w:pStyle w:val="ListParagraph"/>
+              <w:numPr>
+                <w:ilvl w:val="0"/>
+                <w:numId w:val="4"/>
+              </w:numPr>
+              <w:jc w:val="both"/>
+              <w:rPr>
+                <w:rFonts w:ascii="Roboto Medium" w:hAnsi="Roboto Medium"/>
+                <w:sz w:val="20"/>
+                <w:szCs w:val="20"/>
+              </w:rPr>
+            </w:pPr>
+            <w:r>
+              <w:rPr>
+                <w:rFonts w:ascii="Roboto Medium" w:hAnsi="Roboto Medium"/>
+                <w:color w:val="000000" w:themeColor="text1"/>
+                <w:sz w:val="20"/>
+                <w:szCs w:val="20"/>
+              </w:rPr>
               <w:t>Programming</w:t>
             </w:r>
             <w:r>
@@ -3554,21 +3835,11 @@
                 <w:sz w:val="20"/>
                 <w:szCs w:val="20"/>
               </w:rPr>
-              <w:t xml:space="preserve">: </w:t>
-            </w:r>
-            <w:r>
-              <w:rPr>
-                <w:rFonts w:ascii="Roboto Light" w:hAnsi="Roboto Light"/>
-                <w:color w:val="000000" w:themeColor="text1"/>
-                <w:sz w:val="20"/>
-                <w:szCs w:val="20"/>
-              </w:rPr>
-              <w:t>Participated in four ACM ICPC regionals, IUT-ICT Fest (best- 14th). Winner- Water Hackathon.</w:t>
-            </w:r>
-          </w:p>
-          <w:p>
-            <w:pPr>
-              <w:spacing w:line="276" w:lineRule="auto"/>
+              <w:t>: Four ACM ICPC regionals, IUT-ICT Fest (best- 14th). Workshop manager and trainer.</w:t>
+            </w:r>
+          </w:p>
+          <w:p>
+            <w:pPr>
               <w:jc w:val="both"/>
               <w:rPr>
                 <w:rFonts w:ascii="Roboto Light" w:hAnsi="Roboto Light"/>
@@ -3590,15 +3861,7 @@
                 <w:sz w:val="20"/>
                 <w:szCs w:val="20"/>
               </w:rPr>
-              <w:t>:</w:t>
-            </w:r>
-            <w:r>
-              <w:rPr>
-                <w:rFonts w:ascii="Roboto Light" w:hAnsi="Roboto Light"/>
-                <w:sz w:val="20"/>
-                <w:szCs w:val="20"/>
-              </w:rPr>
-              <w:t xml:space="preserve"> Computer Networks, </w:t>
+              <w:t xml:space="preserve">: Computer Networks, </w:t>
             </w:r>
             <w:r>
               <w:rPr>
@@ -3622,7 +3885,7 @@
                 <w:sz w:val="20"/>
                 <w:szCs w:val="20"/>
               </w:rPr>
-              <w:t>Artificial Intelligence, Fault-tolerant systems, Data Structures and Algorithms, Algorithms, Discrete Mathematics, Mathematical Analysis, Digital System Design, Theory of Computation, Operating Systems, Software Engineering</w:t>
+              <w:t>Artificial Intelligence, Fault-tolerant systems, Data Structures and Algorithms, Algorithms, Mathematical Analysis, Digital System Design, Software Engineering</w:t>
             </w:r>
             <w:r>
               <w:rPr>
@@ -3650,13 +3913,345 @@
         <mc:AlternateContent>
           <mc:Choice Requires="wps">
             <w:drawing>
-              <wp:anchor distT="0" distB="0" distL="114300" distR="114300" simplePos="0" relativeHeight="251662336" behindDoc="0" locked="0" layoutInCell="1" allowOverlap="1" wp14:anchorId="15C5DFC0" wp14:editId="781E8CFC">
+              <wp:anchor distT="0" distB="0" distL="114300" distR="114300" simplePos="0" relativeHeight="251660288" behindDoc="0" locked="0" layoutInCell="1" allowOverlap="1" wp14:anchorId="52552B41" wp14:editId="26739F0B">
+                <wp:simplePos x="0" y="0"/>
+                <wp:positionH relativeFrom="column">
+                  <wp:posOffset>-99060</wp:posOffset>
+                </wp:positionH>
+                <wp:positionV relativeFrom="paragraph">
+                  <wp:posOffset>-6080760</wp:posOffset>
+                </wp:positionV>
+                <wp:extent cx="83820" cy="83820"/>
+                <wp:effectExtent l="0" t="0" r="5080" b="5080"/>
+                <wp:wrapNone/>
+                <wp:docPr id="10" name="Oval 10"/>
+                <wp:cNvGraphicFramePr/>
+                <a:graphic xmlns:a="http://schemas.openxmlformats.org/drawingml/2006/main">
+                  <a:graphicData uri="http://schemas.microsoft.com/office/word/2010/wordprocessingShape">
+                    <wps:wsp>
+                      <wps:cNvSpPr/>
+                      <wps:spPr>
+                        <a:xfrm>
+                          <a:off x="0" y="0"/>
+                          <a:ext cx="83820" cy="83820"/>
+                        </a:xfrm>
+                        <a:prstGeom prst="ellipse">
+                          <a:avLst/>
+                        </a:prstGeom>
+                        <a:solidFill>
+                          <a:srgbClr val="00C0FF"/>
+                        </a:solidFill>
+                        <a:ln>
+                          <a:noFill/>
+                        </a:ln>
+                      </wps:spPr>
+                      <wps:style>
+                        <a:lnRef idx="2">
+                          <a:schemeClr val="accent1">
+                            <a:shade val="50000"/>
+                          </a:schemeClr>
+                        </a:lnRef>
+                        <a:fillRef idx="1">
+                          <a:schemeClr val="accent1"/>
+                        </a:fillRef>
+                        <a:effectRef idx="0">
+                          <a:schemeClr val="accent1"/>
+                        </a:effectRef>
+                        <a:fontRef idx="minor">
+                          <a:schemeClr val="lt1"/>
+                        </a:fontRef>
+                      </wps:style>
+                      <wps:bodyPr rot="0" spcFirstLastPara="0" vertOverflow="overflow" horzOverflow="overflow" vert="horz" wrap="square" lIns="91440" tIns="45720" rIns="91440" bIns="45720" numCol="1" spcCol="0" rtlCol="0" fromWordArt="0" anchor="ctr" anchorCtr="0" forceAA="0" compatLnSpc="1">
+                        <a:prstTxWarp prst="textNoShape">
+                          <a:avLst/>
+                        </a:prstTxWarp>
+                        <a:noAutofit/>
+                      </wps:bodyPr>
+                    </wps:wsp>
+                  </a:graphicData>
+                </a:graphic>
+                <wp14:sizeRelH relativeFrom="margin">
+                  <wp14:pctWidth>0</wp14:pctWidth>
+                </wp14:sizeRelH>
+                <wp14:sizeRelV relativeFrom="margin">
+                  <wp14:pctHeight>0</wp14:pctHeight>
+                </wp14:sizeRelV>
+              </wp:anchor>
+            </w:drawing>
+          </mc:Choice>
+          <mc:Fallback>
+            <w:pict>
+              <v:oval w14:anchorId="619B970E" id="Oval 10" o:spid="_x0000_s1026" style="position:absolute;margin-left:-7.8pt;margin-top:-478.8pt;width:6.6pt;height:6.6pt;z-index:251660288;visibility:visible;mso-wrap-style:square;mso-width-percent:0;mso-height-percent:0;mso-wrap-distance-left:9pt;mso-wrap-distance-top:0;mso-wrap-distance-right:9pt;mso-wrap-distance-bottom:0;mso-position-horizontal:absolute;mso-position-horizontal-relative:text;mso-position-vertical:absolute;mso-position-vertical-relative:text;mso-width-percent:0;mso-height-percent:0;mso-width-relative:margin;mso-height-relative:margin;v-text-anchor:middle" o:gfxdata="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" fillcolor="#00c0ff" stroked="f" strokeweight="1pt">
+                <v:stroke joinstyle="miter"/>
+              </v:oval>
+            </w:pict>
+          </mc:Fallback>
+        </mc:AlternateContent>
+      </w:r>
+      <w:r>
+        <w:rPr>
+          <w:rFonts w:ascii="Roboto" w:hAnsi="Roboto"/>
+          <w:noProof/>
+        </w:rPr>
+        <mc:AlternateContent>
+          <mc:Choice Requires="wps">
+            <w:drawing>
+              <wp:anchor distT="0" distB="0" distL="114300" distR="114300" simplePos="0" relativeHeight="251667456" behindDoc="0" locked="0" layoutInCell="1" allowOverlap="1" wp14:anchorId="6D864E66" wp14:editId="031A63CF">
+                <wp:simplePos x="0" y="0"/>
+                <wp:positionH relativeFrom="column">
+                  <wp:posOffset>-95885</wp:posOffset>
+                </wp:positionH>
+                <wp:positionV relativeFrom="paragraph">
+                  <wp:posOffset>-1473835</wp:posOffset>
+                </wp:positionV>
+                <wp:extent cx="83820" cy="83820"/>
+                <wp:effectExtent l="0" t="0" r="5080" b="5080"/>
+                <wp:wrapNone/>
+                <wp:docPr id="22" name="Oval 22"/>
+                <wp:cNvGraphicFramePr/>
+                <a:graphic xmlns:a="http://schemas.openxmlformats.org/drawingml/2006/main">
+                  <a:graphicData uri="http://schemas.microsoft.com/office/word/2010/wordprocessingShape">
+                    <wps:wsp>
+                      <wps:cNvSpPr/>
+                      <wps:spPr>
+                        <a:xfrm>
+                          <a:off x="0" y="0"/>
+                          <a:ext cx="83820" cy="83820"/>
+                        </a:xfrm>
+                        <a:prstGeom prst="ellipse">
+                          <a:avLst/>
+                        </a:prstGeom>
+                        <a:solidFill>
+                          <a:srgbClr val="00C0FF"/>
+                        </a:solidFill>
+                        <a:ln>
+                          <a:noFill/>
+                        </a:ln>
+                      </wps:spPr>
+                      <wps:style>
+                        <a:lnRef idx="2">
+                          <a:schemeClr val="accent1">
+                            <a:shade val="50000"/>
+                          </a:schemeClr>
+                        </a:lnRef>
+                        <a:fillRef idx="1">
+                          <a:schemeClr val="accent1"/>
+                        </a:fillRef>
+                        <a:effectRef idx="0">
+                          <a:schemeClr val="accent1"/>
+                        </a:effectRef>
+                        <a:fontRef idx="minor">
+                          <a:schemeClr val="lt1"/>
+                        </a:fontRef>
+                      </wps:style>
+                      <wps:bodyPr rot="0" spcFirstLastPara="0" vertOverflow="overflow" horzOverflow="overflow" vert="horz" wrap="square" lIns="91440" tIns="45720" rIns="91440" bIns="45720" numCol="1" spcCol="0" rtlCol="0" fromWordArt="0" anchor="ctr" anchorCtr="0" forceAA="0" compatLnSpc="1">
+                        <a:prstTxWarp prst="textNoShape">
+                          <a:avLst/>
+                        </a:prstTxWarp>
+                        <a:noAutofit/>
+                      </wps:bodyPr>
+                    </wps:wsp>
+                  </a:graphicData>
+                </a:graphic>
+                <wp14:sizeRelH relativeFrom="margin">
+                  <wp14:pctWidth>0</wp14:pctWidth>
+                </wp14:sizeRelH>
+                <wp14:sizeRelV relativeFrom="margin">
+                  <wp14:pctHeight>0</wp14:pctHeight>
+                </wp14:sizeRelV>
+              </wp:anchor>
+            </w:drawing>
+          </mc:Choice>
+          <mc:Fallback>
+            <w:pict>
+              <v:oval w14:anchorId="17193C3F" id="Oval 22" o:spid="_x0000_s1026" style="position:absolute;margin-left:-7.55pt;margin-top:-116.05pt;width:6.6pt;height:6.6pt;z-index:251667456;visibility:visible;mso-wrap-style:square;mso-width-percent:0;mso-height-percent:0;mso-wrap-distance-left:9pt;mso-wrap-distance-top:0;mso-wrap-distance-right:9pt;mso-wrap-distance-bottom:0;mso-position-horizontal:absolute;mso-position-horizontal-relative:text;mso-position-vertical:absolute;mso-position-vertical-relative:text;mso-width-percent:0;mso-height-percent:0;mso-width-relative:margin;mso-height-relative:margin;v-text-anchor:middle" o:gfxdata="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" fillcolor="#00c0ff" stroked="f" strokeweight="1pt">
+                <v:stroke joinstyle="miter"/>
+              </v:oval>
+            </w:pict>
+          </mc:Fallback>
+        </mc:AlternateContent>
+      </w:r>
+      <w:r>
+        <w:rPr>
+          <w:rFonts w:ascii="Roboto" w:hAnsi="Roboto"/>
+          <w:noProof/>
+        </w:rPr>
+        <mc:AlternateContent>
+          <mc:Choice Requires="wps">
+            <w:drawing>
+              <wp:anchor distT="0" distB="0" distL="114300" distR="114300" simplePos="0" relativeHeight="251665408" behindDoc="0" locked="0" layoutInCell="1" allowOverlap="1" wp14:anchorId="487DAE7C" wp14:editId="3FD6B5EE">
                 <wp:simplePos x="0" y="0"/>
                 <wp:positionH relativeFrom="column">
                   <wp:posOffset>-98425</wp:posOffset>
                 </wp:positionH>
                 <wp:positionV relativeFrom="paragraph">
-                  <wp:posOffset>-5202555</wp:posOffset>
+                  <wp:posOffset>-3500120</wp:posOffset>
+                </wp:positionV>
+                <wp:extent cx="83820" cy="83820"/>
+                <wp:effectExtent l="0" t="0" r="5080" b="5080"/>
+                <wp:wrapNone/>
+                <wp:docPr id="20" name="Oval 20"/>
+                <wp:cNvGraphicFramePr/>
+                <a:graphic xmlns:a="http://schemas.openxmlformats.org/drawingml/2006/main">
+                  <a:graphicData uri="http://schemas.microsoft.com/office/word/2010/wordprocessingShape">
+                    <wps:wsp>
+                      <wps:cNvSpPr/>
+                      <wps:spPr>
+                        <a:xfrm>
+                          <a:off x="0" y="0"/>
+                          <a:ext cx="83820" cy="83820"/>
+                        </a:xfrm>
+                        <a:prstGeom prst="ellipse">
+                          <a:avLst/>
+                        </a:prstGeom>
+                        <a:solidFill>
+                          <a:srgbClr val="00C0FF"/>
+                        </a:solidFill>
+                        <a:ln>
+                          <a:noFill/>
+                        </a:ln>
+                      </wps:spPr>
+                      <wps:style>
+                        <a:lnRef idx="2">
+                          <a:schemeClr val="accent1">
+                            <a:shade val="50000"/>
+                          </a:schemeClr>
+                        </a:lnRef>
+                        <a:fillRef idx="1">
+                          <a:schemeClr val="accent1"/>
+                        </a:fillRef>
+                        <a:effectRef idx="0">
+                          <a:schemeClr val="accent1"/>
+                        </a:effectRef>
+                        <a:fontRef idx="minor">
+                          <a:schemeClr val="lt1"/>
+                        </a:fontRef>
+                      </wps:style>
+                      <wps:bodyPr rot="0" spcFirstLastPara="0" vertOverflow="overflow" horzOverflow="overflow" vert="horz" wrap="square" lIns="91440" tIns="45720" rIns="91440" bIns="45720" numCol="1" spcCol="0" rtlCol="0" fromWordArt="0" anchor="ctr" anchorCtr="0" forceAA="0" compatLnSpc="1">
+                        <a:prstTxWarp prst="textNoShape">
+                          <a:avLst/>
+                        </a:prstTxWarp>
+                        <a:noAutofit/>
+                      </wps:bodyPr>
+                    </wps:wsp>
+                  </a:graphicData>
+                </a:graphic>
+                <wp14:sizeRelH relativeFrom="margin">
+                  <wp14:pctWidth>0</wp14:pctWidth>
+                </wp14:sizeRelH>
+                <wp14:sizeRelV relativeFrom="margin">
+                  <wp14:pctHeight>0</wp14:pctHeight>
+                </wp14:sizeRelV>
+              </wp:anchor>
+            </w:drawing>
+          </mc:Choice>
+          <mc:Fallback>
+            <w:pict>
+              <v:oval w14:anchorId="2E366643" id="Oval 20" o:spid="_x0000_s1026" style="position:absolute;margin-left:-7.75pt;margin-top:-275.6pt;width:6.6pt;height:6.6pt;z-index:251665408;visibility:visible;mso-wrap-style:square;mso-width-percent:0;mso-height-percent:0;mso-wrap-distance-left:9pt;mso-wrap-distance-top:0;mso-wrap-distance-right:9pt;mso-wrap-distance-bottom:0;mso-position-horizontal:absolute;mso-position-horizontal-relative:text;mso-position-vertical:absolute;mso-position-vertical-relative:text;mso-width-percent:0;mso-height-percent:0;mso-width-relative:margin;mso-height-relative:margin;v-text-anchor:middle" o:gfxdata="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" fillcolor="#00c0ff" stroked="f" strokeweight="1pt">
+                <v:stroke joinstyle="miter"/>
+              </v:oval>
+            </w:pict>
+          </mc:Fallback>
+        </mc:AlternateContent>
+      </w:r>
+      <w:r>
+        <w:rPr>
+          <w:rFonts w:ascii="Roboto" w:hAnsi="Roboto"/>
+          <w:noProof/>
+        </w:rPr>
+        <mc:AlternateContent>
+          <mc:Choice Requires="wps">
+            <w:drawing>
+              <wp:anchor distT="0" distB="0" distL="114300" distR="114300" simplePos="0" relativeHeight="251669504" behindDoc="0" locked="0" layoutInCell="1" allowOverlap="1" wp14:anchorId="72EA53C7" wp14:editId="48EC8AE2">
+                <wp:simplePos x="0" y="0"/>
+                <wp:positionH relativeFrom="column">
+                  <wp:posOffset>-92710</wp:posOffset>
+                </wp:positionH>
+                <wp:positionV relativeFrom="paragraph">
+                  <wp:posOffset>-4335780</wp:posOffset>
+                </wp:positionV>
+                <wp:extent cx="83820" cy="83820"/>
+                <wp:effectExtent l="0" t="0" r="5080" b="5080"/>
+                <wp:wrapNone/>
+                <wp:docPr id="1" name="Oval 1"/>
+                <wp:cNvGraphicFramePr/>
+                <a:graphic xmlns:a="http://schemas.openxmlformats.org/drawingml/2006/main">
+                  <a:graphicData uri="http://schemas.microsoft.com/office/word/2010/wordprocessingShape">
+                    <wps:wsp>
+                      <wps:cNvSpPr/>
+                      <wps:spPr>
+                        <a:xfrm>
+                          <a:off x="0" y="0"/>
+                          <a:ext cx="83820" cy="83820"/>
+                        </a:xfrm>
+                        <a:prstGeom prst="ellipse">
+                          <a:avLst/>
+                        </a:prstGeom>
+                        <a:solidFill>
+                          <a:srgbClr val="00C0FF"/>
+                        </a:solidFill>
+                        <a:ln>
+                          <a:noFill/>
+                        </a:ln>
+                      </wps:spPr>
+                      <wps:style>
+                        <a:lnRef idx="2">
+                          <a:schemeClr val="accent1">
+                            <a:shade val="50000"/>
+                          </a:schemeClr>
+                        </a:lnRef>
+                        <a:fillRef idx="1">
+                          <a:schemeClr val="accent1"/>
+                        </a:fillRef>
+                        <a:effectRef idx="0">
+                          <a:schemeClr val="accent1"/>
+                        </a:effectRef>
+                        <a:fontRef idx="minor">
+                          <a:schemeClr val="lt1"/>
+                        </a:fontRef>
+                      </wps:style>
+                      <wps:bodyPr rot="0" spcFirstLastPara="0" vertOverflow="overflow" horzOverflow="overflow" vert="horz" wrap="square" lIns="91440" tIns="45720" rIns="91440" bIns="45720" numCol="1" spcCol="0" rtlCol="0" fromWordArt="0" anchor="ctr" anchorCtr="0" forceAA="0" compatLnSpc="1">
+                        <a:prstTxWarp prst="textNoShape">
+                          <a:avLst/>
+                        </a:prstTxWarp>
+                        <a:noAutofit/>
+                      </wps:bodyPr>
+                    </wps:wsp>
+                  </a:graphicData>
+                </a:graphic>
+                <wp14:sizeRelH relativeFrom="margin">
+                  <wp14:pctWidth>0</wp14:pctWidth>
+                </wp14:sizeRelH>
+                <wp14:sizeRelV relativeFrom="margin">
+                  <wp14:pctHeight>0</wp14:pctHeight>
+                </wp14:sizeRelV>
+              </wp:anchor>
+            </w:drawing>
+          </mc:Choice>
+          <mc:Fallback>
+            <w:pict>
+              <v:oval w14:anchorId="23396077" id="Oval 1" o:spid="_x0000_s1026" style="position:absolute;margin-left:-7.3pt;margin-top:-341.4pt;width:6.6pt;height:6.6pt;z-index:251669504;visibility:visible;mso-wrap-style:square;mso-width-percent:0;mso-height-percent:0;mso-wrap-distance-left:9pt;mso-wrap-distance-top:0;mso-wrap-distance-right:9pt;mso-wrap-distance-bottom:0;mso-position-horizontal:absolute;mso-position-horizontal-relative:text;mso-position-vertical:absolute;mso-position-vertical-relative:text;mso-width-percent:0;mso-height-percent:0;mso-width-relative:margin;mso-height-relative:margin;v-text-anchor:middle" o:gfxdata="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" fillcolor="#00c0ff" stroked="f" strokeweight="1pt">
+                <v:stroke joinstyle="miter"/>
+              </v:oval>
+            </w:pict>
+          </mc:Fallback>
+        </mc:AlternateContent>
+      </w:r>
+      <w:r>
+        <w:rPr>
+          <w:rFonts w:ascii="Roboto" w:hAnsi="Roboto"/>
+          <w:noProof/>
+        </w:rPr>
+        <mc:AlternateContent>
+          <mc:Choice Requires="wps">
+            <w:drawing>
+              <wp:anchor distT="0" distB="0" distL="114300" distR="114300" simplePos="0" relativeHeight="251662336" behindDoc="0" locked="0" layoutInCell="1" allowOverlap="1" wp14:anchorId="15C5DFC0" wp14:editId="2F0A044B">
+                <wp:simplePos x="0" y="0"/>
+                <wp:positionH relativeFrom="column">
+                  <wp:posOffset>-98425</wp:posOffset>
+                </wp:positionH>
+                <wp:positionV relativeFrom="paragraph">
+                  <wp:posOffset>-5132578</wp:posOffset>
                 </wp:positionV>
                 <wp:extent cx="83820" cy="83820"/>
                 <wp:effectExtent l="0" t="0" r="5080" b="5080"/>
@@ -3718,256 +4313,7 @@
           </mc:Choice>
           <mc:Fallback>
             <w:pict>
-              <v:oval w14:anchorId="7A0944B9" id="Oval 11" o:spid="_x0000_s1026" style="position:absolute;margin-left:-7.75pt;margin-top:-409.65pt;width:6.6pt;height:6.6pt;z-index:251662336;visibility:visible;mso-wrap-style:square;mso-width-percent:0;mso-height-percent:0;mso-wrap-distance-left:9pt;mso-wrap-distance-top:0;mso-wrap-distance-right:9pt;mso-wrap-distance-bottom:0;mso-position-horizontal:absolute;mso-position-horizontal-relative:text;mso-position-vertical:absolute;mso-position-vertical-relative:text;mso-width-percent:0;mso-height-percent:0;mso-width-relative:margin;mso-height-relative:margin;v-text-anchor:middle" o:gfxdata="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" fillcolor="#00c0ff" stroked="f" strokeweight="1pt">
-                <v:stroke joinstyle="miter"/>
-              </v:oval>
-            </w:pict>
-          </mc:Fallback>
-        </mc:AlternateContent>
-      </w:r>
-      <w:r>
-        <w:rPr>
-          <w:rFonts w:ascii="Roboto" w:hAnsi="Roboto"/>
-          <w:noProof/>
-        </w:rPr>
-        <mc:AlternateContent>
-          <mc:Choice Requires="wps">
-            <w:drawing>
-              <wp:anchor distT="0" distB="0" distL="114300" distR="114300" simplePos="0" relativeHeight="251667456" behindDoc="0" locked="0" layoutInCell="1" allowOverlap="1" wp14:anchorId="6D864E66" wp14:editId="0DAC256B">
-                <wp:simplePos x="0" y="0"/>
-                <wp:positionH relativeFrom="column">
-                  <wp:posOffset>-95885</wp:posOffset>
-                </wp:positionH>
-                <wp:positionV relativeFrom="paragraph">
-                  <wp:posOffset>-1616710</wp:posOffset>
-                </wp:positionV>
-                <wp:extent cx="83820" cy="83820"/>
-                <wp:effectExtent l="0" t="0" r="5080" b="5080"/>
-                <wp:wrapNone/>
-                <wp:docPr id="22" name="Oval 22"/>
-                <wp:cNvGraphicFramePr/>
-                <a:graphic xmlns:a="http://schemas.openxmlformats.org/drawingml/2006/main">
-                  <a:graphicData uri="http://schemas.microsoft.com/office/word/2010/wordprocessingShape">
-                    <wps:wsp>
-                      <wps:cNvSpPr/>
-                      <wps:spPr>
-                        <a:xfrm>
-                          <a:off x="0" y="0"/>
-                          <a:ext cx="83820" cy="83820"/>
-                        </a:xfrm>
-                        <a:prstGeom prst="ellipse">
-                          <a:avLst/>
-                        </a:prstGeom>
-                        <a:solidFill>
-                          <a:srgbClr val="00C0FF"/>
-                        </a:solidFill>
-                        <a:ln>
-                          <a:noFill/>
-                        </a:ln>
-                      </wps:spPr>
-                      <wps:style>
-                        <a:lnRef idx="2">
-                          <a:schemeClr val="accent1">
-                            <a:shade val="50000"/>
-                          </a:schemeClr>
-                        </a:lnRef>
-                        <a:fillRef idx="1">
-                          <a:schemeClr val="accent1"/>
-                        </a:fillRef>
-                        <a:effectRef idx="0">
-                          <a:schemeClr val="accent1"/>
-                        </a:effectRef>
-                        <a:fontRef idx="minor">
-                          <a:schemeClr val="lt1"/>
-                        </a:fontRef>
-                      </wps:style>
-                      <wps:bodyPr rot="0" spcFirstLastPara="0" vertOverflow="overflow" horzOverflow="overflow" vert="horz" wrap="square" lIns="91440" tIns="45720" rIns="91440" bIns="45720" numCol="1" spcCol="0" rtlCol="0" fromWordArt="0" anchor="ctr" anchorCtr="0" forceAA="0" compatLnSpc="1">
-                        <a:prstTxWarp prst="textNoShape">
-                          <a:avLst/>
-                        </a:prstTxWarp>
-                        <a:noAutofit/>
-                      </wps:bodyPr>
-                    </wps:wsp>
-                  </a:graphicData>
-                </a:graphic>
-                <wp14:sizeRelH relativeFrom="margin">
-                  <wp14:pctWidth>0</wp14:pctWidth>
-                </wp14:sizeRelH>
-                <wp14:sizeRelV relativeFrom="margin">
-                  <wp14:pctHeight>0</wp14:pctHeight>
-                </wp14:sizeRelV>
-              </wp:anchor>
-            </w:drawing>
-          </mc:Choice>
-          <mc:Fallback>
-            <w:pict>
-              <v:oval w14:anchorId="34375C0E" id="Oval 22" o:spid="_x0000_s1026" style="position:absolute;margin-left:-7.55pt;margin-top:-127.3pt;width:6.6pt;height:6.6pt;z-index:251667456;visibility:visible;mso-wrap-style:square;mso-width-percent:0;mso-height-percent:0;mso-wrap-distance-left:9pt;mso-wrap-distance-top:0;mso-wrap-distance-right:9pt;mso-wrap-distance-bottom:0;mso-position-horizontal:absolute;mso-position-horizontal-relative:text;mso-position-vertical:absolute;mso-position-vertical-relative:text;mso-width-percent:0;mso-height-percent:0;mso-width-relative:margin;mso-height-relative:margin;v-text-anchor:middle" o:gfxdata="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" fillcolor="#00c0ff" stroked="f" strokeweight="1pt">
-                <v:stroke joinstyle="miter"/>
-              </v:oval>
-            </w:pict>
-          </mc:Fallback>
-        </mc:AlternateContent>
-      </w:r>
-      <w:r>
-        <w:rPr>
-          <w:rFonts w:ascii="Roboto" w:hAnsi="Roboto"/>
-          <w:noProof/>
-        </w:rPr>
-        <mc:AlternateContent>
-          <mc:Choice Requires="wps">
-            <w:drawing>
-              <wp:anchor distT="0" distB="0" distL="114300" distR="114300" simplePos="0" relativeHeight="251665408" behindDoc="0" locked="0" layoutInCell="1" allowOverlap="1" wp14:anchorId="487DAE7C" wp14:editId="373FF337">
-                <wp:simplePos x="0" y="0"/>
-                <wp:positionH relativeFrom="column">
-                  <wp:posOffset>-98425</wp:posOffset>
-                </wp:positionH>
-                <wp:positionV relativeFrom="paragraph">
-                  <wp:posOffset>-3547803</wp:posOffset>
-                </wp:positionV>
-                <wp:extent cx="83820" cy="83820"/>
-                <wp:effectExtent l="0" t="0" r="5080" b="5080"/>
-                <wp:wrapNone/>
-                <wp:docPr id="20" name="Oval 20"/>
-                <wp:cNvGraphicFramePr/>
-                <a:graphic xmlns:a="http://schemas.openxmlformats.org/drawingml/2006/main">
-                  <a:graphicData uri="http://schemas.microsoft.com/office/word/2010/wordprocessingShape">
-                    <wps:wsp>
-                      <wps:cNvSpPr/>
-                      <wps:spPr>
-                        <a:xfrm>
-                          <a:off x="0" y="0"/>
-                          <a:ext cx="83820" cy="83820"/>
-                        </a:xfrm>
-                        <a:prstGeom prst="ellipse">
-                          <a:avLst/>
-                        </a:prstGeom>
-                        <a:solidFill>
-                          <a:srgbClr val="00C0FF"/>
-                        </a:solidFill>
-                        <a:ln>
-                          <a:noFill/>
-                        </a:ln>
-                      </wps:spPr>
-                      <wps:style>
-                        <a:lnRef idx="2">
-                          <a:schemeClr val="accent1">
-                            <a:shade val="50000"/>
-                          </a:schemeClr>
-                        </a:lnRef>
-                        <a:fillRef idx="1">
-                          <a:schemeClr val="accent1"/>
-                        </a:fillRef>
-                        <a:effectRef idx="0">
-                          <a:schemeClr val="accent1"/>
-                        </a:effectRef>
-                        <a:fontRef idx="minor">
-                          <a:schemeClr val="lt1"/>
-                        </a:fontRef>
-                      </wps:style>
-                      <wps:bodyPr rot="0" spcFirstLastPara="0" vertOverflow="overflow" horzOverflow="overflow" vert="horz" wrap="square" lIns="91440" tIns="45720" rIns="91440" bIns="45720" numCol="1" spcCol="0" rtlCol="0" fromWordArt="0" anchor="ctr" anchorCtr="0" forceAA="0" compatLnSpc="1">
-                        <a:prstTxWarp prst="textNoShape">
-                          <a:avLst/>
-                        </a:prstTxWarp>
-                        <a:noAutofit/>
-                      </wps:bodyPr>
-                    </wps:wsp>
-                  </a:graphicData>
-                </a:graphic>
-                <wp14:sizeRelH relativeFrom="margin">
-                  <wp14:pctWidth>0</wp14:pctWidth>
-                </wp14:sizeRelH>
-                <wp14:sizeRelV relativeFrom="margin">
-                  <wp14:pctHeight>0</wp14:pctHeight>
-                </wp14:sizeRelV>
-              </wp:anchor>
-            </w:drawing>
-          </mc:Choice>
-          <mc:Fallback>
-            <w:pict>
-              <v:oval w14:anchorId="396EDC63" id="Oval 20" o:spid="_x0000_s1026" style="position:absolute;margin-left:-7.75pt;margin-top:-279.35pt;width:6.6pt;height:6.6pt;z-index:251665408;visibility:visible;mso-wrap-style:square;mso-width-percent:0;mso-height-percent:0;mso-wrap-distance-left:9pt;mso-wrap-distance-top:0;mso-wrap-distance-right:9pt;mso-wrap-distance-bottom:0;mso-position-horizontal:absolute;mso-position-horizontal-relative:text;mso-position-vertical:absolute;mso-position-vertical-relative:text;mso-width-percent:0;mso-height-percent:0;mso-width-relative:margin;mso-height-relative:margin;v-text-anchor:middle" o:gfxdata="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" fillcolor="#00c0ff" stroked="f" strokeweight="1pt">
-                <v:stroke joinstyle="miter"/>
-              </v:oval>
-            </w:pict>
-          </mc:Fallback>
-        </mc:AlternateContent>
-      </w:r>
-      <w:r>
-        <w:rPr>
-          <w:rFonts w:ascii="Roboto" w:hAnsi="Roboto"/>
-          <w:noProof/>
-        </w:rPr>
-        <mc:AlternateContent>
-          <mc:Choice Requires="wps">
-            <w:drawing>
-              <wp:anchor distT="0" distB="0" distL="114300" distR="114300" simplePos="0" relativeHeight="251660288" behindDoc="0" locked="0" layoutInCell="1" allowOverlap="1" wp14:anchorId="52552B41" wp14:editId="0D1D5DB2">
-                <wp:simplePos x="0" y="0"/>
-                <wp:positionH relativeFrom="column">
-                  <wp:posOffset>-99557</wp:posOffset>
-                </wp:positionH>
-                <wp:positionV relativeFrom="paragraph">
-                  <wp:posOffset>-6227556</wp:posOffset>
-                </wp:positionV>
-                <wp:extent cx="83930" cy="83930"/>
-                <wp:effectExtent l="0" t="0" r="5080" b="5080"/>
-                <wp:wrapNone/>
-                <wp:docPr id="10" name="Oval 10"/>
-                <wp:cNvGraphicFramePr/>
-                <a:graphic xmlns:a="http://schemas.openxmlformats.org/drawingml/2006/main">
-                  <a:graphicData uri="http://schemas.microsoft.com/office/word/2010/wordprocessingShape">
-                    <wps:wsp>
-                      <wps:cNvSpPr/>
-                      <wps:spPr>
-                        <a:xfrm>
-                          <a:off x="0" y="0"/>
-                          <a:ext cx="83930" cy="83930"/>
-                        </a:xfrm>
-                        <a:prstGeom prst="ellipse">
-                          <a:avLst/>
-                        </a:prstGeom>
-                        <a:solidFill>
-                          <a:srgbClr val="00C0FF"/>
-                        </a:solidFill>
-                        <a:ln>
-                          <a:noFill/>
-                        </a:ln>
-                      </wps:spPr>
-                      <wps:style>
-                        <a:lnRef idx="2">
-                          <a:schemeClr val="accent1">
-                            <a:shade val="50000"/>
-                          </a:schemeClr>
-                        </a:lnRef>
-                        <a:fillRef idx="1">
-                          <a:schemeClr val="accent1"/>
-                        </a:fillRef>
-                        <a:effectRef idx="0">
-                          <a:schemeClr val="accent1"/>
-                        </a:effectRef>
-                        <a:fontRef idx="minor">
-                          <a:schemeClr val="lt1"/>
-                        </a:fontRef>
-                      </wps:style>
-                      <wps:bodyPr rot="0" spcFirstLastPara="0" vertOverflow="overflow" horzOverflow="overflow" vert="horz" wrap="square" lIns="91440" tIns="45720" rIns="91440" bIns="45720" numCol="1" spcCol="0" rtlCol="0" fromWordArt="0" anchor="ctr" anchorCtr="0" forceAA="0" compatLnSpc="1">
-                        <a:prstTxWarp prst="textNoShape">
-                          <a:avLst/>
-                        </a:prstTxWarp>
-                        <a:noAutofit/>
-                      </wps:bodyPr>
-                    </wps:wsp>
-                  </a:graphicData>
-                </a:graphic>
-                <wp14:sizeRelH relativeFrom="margin">
-                  <wp14:pctWidth>0</wp14:pctWidth>
-                </wp14:sizeRelH>
-                <wp14:sizeRelV relativeFrom="margin">
-                  <wp14:pctHeight>0</wp14:pctHeight>
-                </wp14:sizeRelV>
-              </wp:anchor>
-            </w:drawing>
-          </mc:Choice>
-          <mc:Fallback>
-            <w:pict>
-              <v:oval w14:anchorId="5C520EB1" id="Oval 10" o:spid="_x0000_s1026" style="position:absolute;margin-left:-7.85pt;margin-top:-490.35pt;width:6.6pt;height:6.6pt;z-index:251660288;visibility:visible;mso-wrap-style:square;mso-width-percent:0;mso-height-percent:0;mso-wrap-distance-left:9pt;mso-wrap-distance-top:0;mso-wrap-distance-right:9pt;mso-wrap-distance-bottom:0;mso-position-horizontal:absolute;mso-position-horizontal-relative:text;mso-position-vertical:absolute;mso-position-vertical-relative:text;mso-width-percent:0;mso-height-percent:0;mso-width-relative:margin;mso-height-relative:margin;v-text-anchor:middle" o:gfxdata="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" fillcolor="#00c0ff" stroked="f" strokeweight="1pt">
+              <v:oval w14:anchorId="3ED6371C" id="Oval 11" o:spid="_x0000_s1026" style="position:absolute;margin-left:-7.75pt;margin-top:-404.15pt;width:6.6pt;height:6.6pt;z-index:251662336;visibility:visible;mso-wrap-style:square;mso-width-percent:0;mso-height-percent:0;mso-wrap-distance-left:9pt;mso-wrap-distance-top:0;mso-wrap-distance-right:9pt;mso-wrap-distance-bottom:0;mso-position-horizontal:absolute;mso-position-horizontal-relative:text;mso-position-vertical:absolute;mso-position-vertical-relative:text;mso-width-percent:0;mso-height-percent:0;mso-width-relative:margin;mso-height-relative:margin;v-text-anchor:middle" o:gfxdata="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" fillcolor="#00c0ff" stroked="f" strokeweight="1pt">
                 <v:stroke joinstyle="miter"/>
               </v:oval>
             </w:pict>
@@ -3977,7 +4323,7 @@
     </w:p>
     <w:sectPr>
       <w:pgSz w:w="12240" w:h="15840"/>
-      <w:pgMar w:top="864" w:right="1008" w:bottom="720" w:left="1152" w:header="720" w:footer="720" w:gutter="0"/>
+      <w:pgMar w:top="1008" w:right="864" w:bottom="720" w:left="864" w:header="720" w:footer="720" w:gutter="0"/>
       <w:cols w:space="720"/>
       <w:docGrid w:linePitch="360"/>
     </w:sectPr>
@@ -4329,7 +4675,7 @@
   <w:abstractNum w:abstractNumId="3" w15:restartNumberingAfterBreak="0">
     <w:nsid w:val="79FB54DE"/>
     <w:multiLevelType w:val="hybridMultilevel"/>
-    <w:tmpl w:val="BB74F5DE"/>
+    <w:tmpl w:val="4C469216"/>
     <w:lvl w:ilvl="0" w:tplc="EAE267F8">
       <w:start w:val="1"/>
       <w:numFmt w:val="bullet"/>

</xml_diff>

<commit_message>
resume: update v2 contact
</commit_message>
<xml_diff>
--- a/Ashiq_Rahman_resume-v2.docx
+++ b/Ashiq_Rahman_resume-v2.docx
@@ -770,7 +770,15 @@
                 <w:sz w:val="20"/>
                 <w:szCs w:val="20"/>
               </w:rPr>
-              <w:t>+1 (480) 310-7429</w:t>
+              <w:t>+1 (480) 310-7</w:t>
+            </w:r>
+            <w:r>
+              <w:rPr>
+                <w:rFonts w:ascii="Roboto" w:hAnsi="Roboto"/>
+                <w:sz w:val="20"/>
+                <w:szCs w:val="20"/>
+              </w:rPr>
+              <w:t>674</w:t>
             </w:r>
           </w:p>
         </w:tc>
@@ -1999,6 +2007,8 @@
             </w:r>
           </w:p>
         </w:tc>
+        <w:bookmarkStart w:id="0" w:name="_GoBack"/>
+        <w:bookmarkEnd w:id="0"/>
       </w:tr>
       <w:tr>
         <w:trPr>
@@ -2176,18 +2186,7 @@
                 <w:sz w:val="21"/>
                 <w:szCs w:val="21"/>
               </w:rPr>
-              <w:t>201</w:t>
-            </w:r>
-            <w:r>
-              <w:rPr>
-                <w:rFonts w:ascii="Roboto" w:hAnsi="Roboto"/>
-                <w:i/>
-                <w:iCs/>
-                <w:color w:val="0070C0"/>
-                <w:sz w:val="21"/>
-                <w:szCs w:val="21"/>
-              </w:rPr>
-              <w:t>5</w:t>
+              <w:t>2015</w:t>
             </w:r>
           </w:p>
         </w:tc>
@@ -2762,25 +2761,7 @@
                 <w:sz w:val="20"/>
                 <w:szCs w:val="20"/>
               </w:rPr>
-              <w:t>Wiki</w:t>
-            </w:r>
-            <w:r>
-              <w:rPr>
-                <w:rFonts w:ascii="Roboto Light" w:hAnsi="Roboto Light"/>
-                <w:color w:val="000000" w:themeColor="text1"/>
-                <w:sz w:val="20"/>
-                <w:szCs w:val="20"/>
-              </w:rPr>
-              <w:t>pedia</w:t>
-            </w:r>
-            <w:r>
-              <w:rPr>
-                <w:rFonts w:ascii="Roboto Light" w:hAnsi="Roboto Light"/>
-                <w:color w:val="000000" w:themeColor="text1"/>
-                <w:sz w:val="20"/>
-                <w:szCs w:val="20"/>
-              </w:rPr>
-              <w:t xml:space="preserve"> </w:t>
+              <w:t xml:space="preserve">Wikipedia </w:t>
             </w:r>
             <w:r>
               <w:rPr>
@@ -3341,8 +3322,6 @@
             </w:r>
           </w:p>
         </w:tc>
-        <w:bookmarkStart w:id="0" w:name="_GoBack"/>
-        <w:bookmarkEnd w:id="0"/>
       </w:tr>
       <w:tr>
         <w:trPr>
@@ -4323,7 +4302,7 @@
     </w:p>
     <w:sectPr>
       <w:pgSz w:w="12240" w:h="15840"/>
-      <w:pgMar w:top="1008" w:right="864" w:bottom="720" w:left="864" w:header="720" w:footer="720" w:gutter="0"/>
+      <w:pgMar w:top="1080" w:right="864" w:bottom="720" w:left="864" w:header="720" w:footer="720" w:gutter="0"/>
       <w:cols w:space="720"/>
       <w:docGrid w:linePitch="360"/>
     </w:sectPr>

</xml_diff>

<commit_message>
cv-19: dynamic map stat
</commit_message>
<xml_diff>
--- a/Ashiq_Rahman_resume-v2.docx
+++ b/Ashiq_Rahman_resume-v2.docx
@@ -429,7 +429,6 @@
                     </w:rPr>
                   </w:pPr>
                   <w:hyperlink r:id="rId9" w:tooltip="GitHub" w:history="1">
-                    <w:proofErr w:type="spellStart"/>
                     <w:r>
                       <w:rPr>
                         <w:rStyle w:val="Hyperlink"/>
@@ -437,9 +436,19 @@
                         <w:sz w:val="22"/>
                         <w:szCs w:val="22"/>
                       </w:rPr>
-                      <w:t>ashiqopu</w:t>
+                      <w:t>ashi</w:t>
                     </w:r>
-                    <w:proofErr w:type="spellEnd"/>
+                    <w:bookmarkStart w:id="0" w:name="_GoBack"/>
+                    <w:bookmarkEnd w:id="0"/>
+                    <w:r>
+                      <w:rPr>
+                        <w:rStyle w:val="Hyperlink"/>
+                        <w:rFonts w:ascii="Roboto" w:hAnsi="Roboto"/>
+                        <w:sz w:val="22"/>
+                        <w:szCs w:val="22"/>
+                      </w:rPr>
+                      <w:t>qopu</w:t>
+                    </w:r>
                   </w:hyperlink>
                 </w:p>
               </w:tc>
@@ -1382,7 +1391,19 @@
                 <w:sz w:val="21"/>
                 <w:szCs w:val="21"/>
               </w:rPr>
-              <w:t>Graduate Assistant</w:t>
+              <w:t>Graduate Ass</w:t>
+            </w:r>
+            <w:r>
+              <w:rPr>
+                <w:rFonts w:ascii="Roboto" w:hAnsi="Roboto"/>
+                <w:b/>
+                <w:bCs/>
+                <w:i/>
+                <w:iCs/>
+                <w:sz w:val="21"/>
+                <w:szCs w:val="21"/>
+              </w:rPr>
+              <w:t>ociate</w:t>
             </w:r>
             <w:r>
               <w:rPr>
@@ -2007,8 +2028,6 @@
             </w:r>
           </w:p>
         </w:tc>
-        <w:bookmarkStart w:id="0" w:name="_GoBack"/>
-        <w:bookmarkEnd w:id="0"/>
       </w:tr>
       <w:tr>
         <w:trPr>
@@ -2591,27 +2610,7 @@
                 <w:sz w:val="20"/>
                 <w:szCs w:val="20"/>
               </w:rPr>
-              <w:t xml:space="preserve">Near </w:t>
-            </w:r>
-            <w:proofErr w:type="spellStart"/>
-            <w:r>
-              <w:rPr>
-                <w:rFonts w:ascii="Roboto Light" w:hAnsi="Roboto Light"/>
-                <w:color w:val="000000" w:themeColor="text1"/>
-                <w:sz w:val="20"/>
-                <w:szCs w:val="20"/>
-              </w:rPr>
-              <w:t>SoTA</w:t>
-            </w:r>
-            <w:proofErr w:type="spellEnd"/>
-            <w:r>
-              <w:rPr>
-                <w:rFonts w:ascii="Roboto Light" w:hAnsi="Roboto Light"/>
-                <w:color w:val="000000" w:themeColor="text1"/>
-                <w:sz w:val="20"/>
-                <w:szCs w:val="20"/>
-              </w:rPr>
-              <w:t xml:space="preserve"> performance with s</w:t>
+              <w:t>Near SoTA performance with s</w:t>
             </w:r>
             <w:r>
               <w:rPr>
@@ -2640,31 +2639,7 @@
                 <w:sz w:val="20"/>
                 <w:szCs w:val="20"/>
               </w:rPr>
-              <w:t xml:space="preserve">Tools: Python, </w:t>
-            </w:r>
-            <w:proofErr w:type="spellStart"/>
-            <w:r>
-              <w:rPr>
-                <w:rFonts w:ascii="Roboto" w:hAnsi="Roboto"/>
-                <w:i/>
-                <w:iCs/>
-                <w:color w:val="000000" w:themeColor="text1"/>
-                <w:sz w:val="20"/>
-                <w:szCs w:val="20"/>
-              </w:rPr>
-              <w:t>Tensorflow</w:t>
-            </w:r>
-            <w:proofErr w:type="spellEnd"/>
-            <w:r>
-              <w:rPr>
-                <w:rFonts w:ascii="Roboto" w:hAnsi="Roboto"/>
-                <w:i/>
-                <w:iCs/>
-                <w:color w:val="000000" w:themeColor="text1"/>
-                <w:sz w:val="20"/>
-                <w:szCs w:val="20"/>
-              </w:rPr>
-              <w:t>, Docker</w:t>
+              <w:t>Tools: Python, Tensorflow, Docker</w:t>
             </w:r>
             <w:r>
               <w:rPr>
@@ -2895,19 +2870,26 @@
                 <w:sz w:val="20"/>
                 <w:szCs w:val="20"/>
               </w:rPr>
-              <w:t xml:space="preserve">Implemented </w:t>
-            </w:r>
-            <w:proofErr w:type="spellStart"/>
-            <w:r>
-              <w:rPr>
-                <w:rFonts w:ascii="Roboto Light" w:hAnsi="Roboto Light"/>
-                <w:color w:val="000000" w:themeColor="text1"/>
-                <w:sz w:val="20"/>
-                <w:szCs w:val="20"/>
-              </w:rPr>
-              <w:t>heapfile</w:t>
-            </w:r>
-            <w:proofErr w:type="spellEnd"/>
+              <w:t>Implemented heap</w:t>
+            </w:r>
+            <w:r>
+              <w:rPr>
+                <w:rFonts w:ascii="Roboto Light" w:hAnsi="Roboto Light"/>
+                <w:color w:val="000000" w:themeColor="text1"/>
+                <w:sz w:val="20"/>
+                <w:szCs w:val="20"/>
+              </w:rPr>
+              <w:t>-</w:t>
+            </w:r>
+            <w:r>
+              <w:rPr>
+                <w:rFonts w:ascii="Roboto Light" w:hAnsi="Roboto Light"/>
+                <w:color w:val="000000" w:themeColor="text1"/>
+                <w:sz w:val="20"/>
+                <w:szCs w:val="20"/>
+              </w:rPr>
+              <w:t>file</w:t>
+            </w:r>
             <w:r>
               <w:rPr>
                 <w:rFonts w:ascii="Roboto Light" w:hAnsi="Roboto Light"/>
@@ -3254,6 +3236,30 @@
                 <w:sz w:val="20"/>
                 <w:szCs w:val="20"/>
               </w:rPr>
+              <w:t xml:space="preserve">Principles of Computer Networks; </w:t>
+            </w:r>
+            <w:r>
+              <w:rPr>
+                <w:rFonts w:ascii="Roboto Light" w:hAnsi="Roboto Light"/>
+                <w:sz w:val="20"/>
+                <w:szCs w:val="20"/>
+              </w:rPr>
+              <w:t>Operating Systems</w:t>
+            </w:r>
+            <w:r>
+              <w:rPr>
+                <w:rFonts w:ascii="Roboto Light" w:hAnsi="Roboto Light"/>
+                <w:sz w:val="20"/>
+                <w:szCs w:val="20"/>
+              </w:rPr>
+              <w:t xml:space="preserve">; </w:t>
+            </w:r>
+            <w:r>
+              <w:rPr>
+                <w:rFonts w:ascii="Roboto Light" w:hAnsi="Roboto Light"/>
+                <w:sz w:val="20"/>
+                <w:szCs w:val="20"/>
+              </w:rPr>
               <w:t>Algorithms in NLP; Database Systems and Implementation; Text Retrieval &amp; Web Search;</w:t>
             </w:r>
             <w:r>
@@ -3263,30 +3269,6 @@
                 <w:szCs w:val="20"/>
               </w:rPr>
               <w:t xml:space="preserve"> Algorithms in Bioinformatics</w:t>
-            </w:r>
-            <w:r>
-              <w:rPr>
-                <w:rFonts w:ascii="Roboto Light" w:hAnsi="Roboto Light"/>
-                <w:sz w:val="20"/>
-                <w:szCs w:val="20"/>
-              </w:rPr>
-              <w:t xml:space="preserve">; </w:t>
-            </w:r>
-            <w:r>
-              <w:rPr>
-                <w:rFonts w:ascii="Roboto Light" w:hAnsi="Roboto Light"/>
-                <w:sz w:val="20"/>
-                <w:szCs w:val="20"/>
-              </w:rPr>
-              <w:t xml:space="preserve">Principles of Computer Networks; </w:t>
-            </w:r>
-            <w:r>
-              <w:rPr>
-                <w:rFonts w:ascii="Roboto Light" w:hAnsi="Roboto Light"/>
-                <w:sz w:val="20"/>
-                <w:szCs w:val="20"/>
-              </w:rPr>
-              <w:t>Operating Systems</w:t>
             </w:r>
             <w:r>
               <w:rPr>
@@ -4792,7 +4774,7 @@
     </w:rPrDefault>
     <w:pPrDefault/>
   </w:docDefaults>
-  <w:latentStyles w:defLockedState="0" w:defUIPriority="99" w:defSemiHidden="0" w:defUnhideWhenUsed="0" w:defQFormat="0" w:count="377">
+  <w:latentStyles w:defLockedState="0" w:defUIPriority="99" w:defSemiHidden="0" w:defUnhideWhenUsed="0" w:defQFormat="0" w:count="376">
     <w:lsdException w:name="Normal" w:uiPriority="0" w:qFormat="1"/>
     <w:lsdException w:name="heading 1" w:uiPriority="9" w:qFormat="1"/>
     <w:lsdException w:name="heading 2" w:semiHidden="1" w:uiPriority="9" w:unhideWhenUsed="1" w:qFormat="1"/>
@@ -5169,7 +5151,6 @@
     <w:lsdException w:name="Hashtag" w:semiHidden="1" w:unhideWhenUsed="1"/>
     <w:lsdException w:name="Unresolved Mention" w:semiHidden="1" w:unhideWhenUsed="1"/>
     <w:lsdException w:name="Smart Link" w:semiHidden="1" w:unhideWhenUsed="1"/>
-    <w:lsdException w:name="Smart Link Error" w:semiHidden="1" w:unhideWhenUsed="1"/>
   </w:latentStyles>
   <w:style w:type="paragraph" w:default="1" w:styleId="Normal">
     <w:name w:val="Normal"/>

</xml_diff>